<commit_message>
proj spec and popup
</commit_message>
<xml_diff>
--- a/Project_Specification.docx
+++ b/Project_Specification.docx
@@ -143,7 +143,10 @@
         <w:t xml:space="preserve"> </w:t>
       </w:r>
       <w:r>
-        <w:t>Given that the site might</w:t>
+        <w:t>Given that the site m</w:t>
+      </w:r>
+      <w:r>
+        <w:t>ay</w:t>
       </w:r>
       <w:r>
         <w:t xml:space="preserve"> eventually</w:t>
@@ -152,10 +155,7 @@
         <w:t xml:space="preserve"> get large,</w:t>
       </w:r>
       <w:r>
-        <w:t xml:space="preserve"> I will use SCSS </w:t>
-      </w:r>
-      <w:r>
-        <w:t xml:space="preserve">for an easier implementation as you can use </w:t>
+        <w:t xml:space="preserve"> I will use SCSS for an easier implementation as you can use </w:t>
       </w:r>
       <w:r>
         <w:t>"loops, functions, imports, variables, and mathematical operations, thus making CSS writing more powerful"</w:t>
@@ -165,6 +165,7 @@
           <w:id w:val="-831675392"/>
           <w:citation/>
         </w:sdtPr>
+        <w:sdtEndPr/>
         <w:sdtContent>
           <w:r>
             <w:fldChar w:fldCharType="begin"/>
@@ -202,7 +203,15 @@
         <w:t>ing</w:t>
       </w:r>
       <w:r>
-        <w:t xml:space="preserve"> if there is an interesting way I can include sound</w:t>
+        <w:t xml:space="preserve"> if there is an interesting </w:t>
+      </w:r>
+      <w:proofErr w:type="gramStart"/>
+      <w:r>
+        <w:t>way</w:t>
+      </w:r>
+      <w:proofErr w:type="gramEnd"/>
+      <w:r>
+        <w:t xml:space="preserve"> I can include sound</w:t>
       </w:r>
       <w:r>
         <w:t xml:space="preserve">, </w:t>
@@ -211,7 +220,13 @@
         <w:t>having an audio</w:t>
       </w:r>
       <w:r>
-        <w:t xml:space="preserve"> aspect within the UI might enhance the users experience; p5.sound</w:t>
+        <w:t xml:space="preserve"> aspect within the UI might enhance the user</w:t>
+      </w:r>
+      <w:r>
+        <w:t>’</w:t>
+      </w:r>
+      <w:r>
+        <w:t>s experience; p5.sound</w:t>
       </w:r>
       <w:r>
         <w:rPr>
@@ -225,7 +240,13 @@
         <w:t xml:space="preserve"> is a great library that is handy for many things</w:t>
       </w:r>
       <w:r>
-        <w:t xml:space="preserve">. I will not require any physical materials as this will simply be running on web browsers, I will make </w:t>
+        <w:t>. I will not require any physical materials as this will simply be running on web browsers</w:t>
+      </w:r>
+      <w:r>
+        <w:t>;</w:t>
+      </w:r>
+      <w:r>
+        <w:t xml:space="preserve"> I will make </w:t>
       </w:r>
       <w:proofErr w:type="gramStart"/>
       <w:r>
@@ -234,6 +255,12 @@
       <w:proofErr w:type="gramEnd"/>
       <w:r>
         <w:t xml:space="preserve"> so this is compatible with all/most web browsers.</w:t>
+      </w:r>
+      <w:r>
+        <w:t xml:space="preserve"> Furthermore, in the prototyping stage of the project I will use Adobe illustrator and XD to design and build mock-ups</w:t>
+      </w:r>
+      <w:r>
+        <w:t>.</w:t>
       </w:r>
     </w:p>
     <w:p/>
@@ -287,6 +314,7 @@
                 <w:id w:val="346675009"/>
                 <w:citation/>
               </w:sdtPr>
+              <w:sdtEndPr/>
               <w:sdtContent>
                 <w:r>
                   <w:fldChar w:fldCharType="begin"/>
@@ -448,6 +476,7 @@
                 <w:id w:val="630143902"/>
                 <w:citation/>
               </w:sdtPr>
+              <w:sdtEndPr/>
               <w:sdtContent>
                 <w:r>
                   <w:rPr>
@@ -485,18 +514,24 @@
               <w:rPr>
                 <w:noProof/>
               </w:rPr>
-              <w:t>. The examples shown in the blog were indeed humorous and I could see some aspects in the sites that would even make the experience of my web page both fun and good learning point.</w:t>
+              <w:t xml:space="preserve">. The examples shown in the blog were indeed humorous and I could see some aspects in the sites that would even make the experience of my web page both fun and </w:t>
+            </w:r>
+            <w:r>
+              <w:rPr>
+                <w:noProof/>
+              </w:rPr>
+              <w:t xml:space="preserve">a </w:t>
+            </w:r>
+            <w:r>
+              <w:rPr>
+                <w:noProof/>
+              </w:rPr>
+              <w:t>good learning point.</w:t>
             </w:r>
           </w:p>
         </w:tc>
       </w:tr>
     </w:tbl>
-    <w:p>
-      <w:pPr>
-        <w:jc w:val="both"/>
-      </w:pPr>
-    </w:p>
-    <w:p/>
     <w:p/>
     <w:p/>
     <w:p>
@@ -512,10 +547,87 @@
         <w:jc w:val="both"/>
       </w:pPr>
       <w:r>
+        <w:drawing>
+          <wp:anchor distT="0" distB="0" distL="114300" distR="114300" simplePos="0" relativeHeight="251660288" behindDoc="1" locked="0" layoutInCell="1" allowOverlap="1" wp14:anchorId="49944C33" wp14:editId="19E3B28C">
+            <wp:simplePos x="0" y="0"/>
+            <wp:positionH relativeFrom="column">
+              <wp:posOffset>3992880</wp:posOffset>
+            </wp:positionH>
+            <wp:positionV relativeFrom="paragraph">
+              <wp:posOffset>298450</wp:posOffset>
+            </wp:positionV>
+            <wp:extent cx="1769745" cy="981075"/>
+            <wp:effectExtent l="0" t="0" r="0" b="0"/>
+            <wp:wrapTight wrapText="bothSides">
+              <wp:wrapPolygon edited="1">
+                <wp:start x="0" y="-4044"/>
+                <wp:lineTo x="0" y="27070"/>
+                <wp:lineTo x="21600" y="26902"/>
+                <wp:lineTo x="21600" y="-4212"/>
+                <wp:lineTo x="0" y="-4044"/>
+              </wp:wrapPolygon>
+            </wp:wrapTight>
+            <wp:docPr id="2" name="Picture 2" descr="HMTL, CSS and JS logos">
+              <a:extLst xmlns:a="http://schemas.openxmlformats.org/drawingml/2006/main">
+                <a:ext uri="{C183D7F6-B498-43B3-948B-1728B52AA6E4}">
+                  <adec:decorative xmlns:adec="http://schemas.microsoft.com/office/drawing/2017/decorative" val="0"/>
+                </a:ext>
+              </a:extLst>
+            </wp:docPr>
+            <wp:cNvGraphicFramePr>
+              <a:graphicFrameLocks xmlns:a="http://schemas.openxmlformats.org/drawingml/2006/main" noChangeAspect="1"/>
+            </wp:cNvGraphicFramePr>
+            <a:graphic xmlns:a="http://schemas.openxmlformats.org/drawingml/2006/main">
+              <a:graphicData uri="http://schemas.openxmlformats.org/drawingml/2006/picture">
+                <pic:pic xmlns:pic="http://schemas.openxmlformats.org/drawingml/2006/picture">
+                  <pic:nvPicPr>
+                    <pic:cNvPr id="2" name="Picture 2" descr="HMTL, CSS and JS logos">
+                      <a:extLst>
+                        <a:ext uri="{C183D7F6-B498-43B3-948B-1728B52AA6E4}">
+                          <adec:decorative xmlns:adec="http://schemas.microsoft.com/office/drawing/2017/decorative" val="0"/>
+                        </a:ext>
+                      </a:extLst>
+                    </pic:cNvPr>
+                    <pic:cNvPicPr/>
+                  </pic:nvPicPr>
+                  <pic:blipFill>
+                    <a:blip r:embed="rId9" cstate="print">
+                      <a:extLst>
+                        <a:ext uri="{28A0092B-C50C-407E-A947-70E740481C1C}">
+                          <a14:useLocalDpi xmlns:a14="http://schemas.microsoft.com/office/drawing/2010/main" val="0"/>
+                        </a:ext>
+                      </a:extLst>
+                    </a:blip>
+                    <a:stretch>
+                      <a:fillRect/>
+                    </a:stretch>
+                  </pic:blipFill>
+                  <pic:spPr>
+                    <a:xfrm>
+                      <a:off x="0" y="0"/>
+                      <a:ext cx="1769745" cy="981075"/>
+                    </a:xfrm>
+                    <a:prstGeom prst="rect">
+                      <a:avLst/>
+                    </a:prstGeom>
+                  </pic:spPr>
+                </pic:pic>
+              </a:graphicData>
+            </a:graphic>
+            <wp14:sizeRelH relativeFrom="page">
+              <wp14:pctWidth>0</wp14:pctWidth>
+            </wp14:sizeRelH>
+            <wp14:sizeRelV relativeFrom="page">
+              <wp14:pctHeight>0</wp14:pctHeight>
+            </wp14:sizeRelV>
+          </wp:anchor>
+        </w:drawing>
+      </w:r>
+      <w:r>
         <w:t xml:space="preserve">I have gained a good understanding of the web programming language from previous modules, I believe I now have a solid grounding in HTML, CSS and JS. </w:t>
       </w:r>
       <w:r>
-        <w:t xml:space="preserve">We have worked a lot with p5.js and that has been a big factoring in improving JavaScript skills. </w:t>
+        <w:t xml:space="preserve">We have worked a lot with p5.js and that has been a big factor in improving JavaScript skills. </w:t>
       </w:r>
       <w:r>
         <w:t xml:space="preserve">I also have a good understanding of the </w:t>
@@ -536,6 +648,15 @@
       </w:r>
       <w:r>
         <w:t xml:space="preserve"> </w:t>
+      </w:r>
+      <w:r>
+        <w:t>Furthermore, I will be using Adobe illustrator to create a few designs of the page</w:t>
+      </w:r>
+      <w:r>
+        <w:t>;</w:t>
+      </w:r>
+      <w:r>
+        <w:t xml:space="preserve"> I have a good background in this software and use it often when designing.</w:t>
       </w:r>
     </w:p>
     <w:p/>
@@ -558,7 +679,19 @@
         <w:t xml:space="preserve">at a deeper level and learning about </w:t>
       </w:r>
       <w:r>
-        <w:t>the principles of most significance. I will be reading up on Ben Shneiderman who is a pioneer within the field he has a book called ‘</w:t>
+        <w:t xml:space="preserve">the principles of most significance. I will be reading </w:t>
+      </w:r>
+      <w:r>
+        <w:t>about</w:t>
+      </w:r>
+      <w:r>
+        <w:t xml:space="preserve"> Ben Shneiderman who is a pioneer within the field</w:t>
+      </w:r>
+      <w:r>
+        <w:t>,</w:t>
+      </w:r>
+      <w:r>
+        <w:t xml:space="preserve"> he has a book called ‘</w:t>
       </w:r>
       <w:r>
         <w:t>Designing the User Interface: Strategies for Effective Human-Computer Interaction</w:t>
@@ -571,6 +704,7 @@
           <w:id w:val="1461997526"/>
           <w:citation/>
         </w:sdtPr>
+        <w:sdtEndPr/>
         <w:sdtContent>
           <w:r>
             <w:fldChar w:fldCharType="begin"/>
@@ -593,7 +727,13 @@
         </w:sdtContent>
       </w:sdt>
       <w:r>
-        <w:t xml:space="preserve"> which will help a great deal; He has also </w:t>
+        <w:t xml:space="preserve"> which will </w:t>
+      </w:r>
+      <w:r>
+        <w:t>be a helpful resource</w:t>
+      </w:r>
+      <w:r>
+        <w:t xml:space="preserve">; He has also </w:t>
       </w:r>
       <w:r>
         <w:t>distill</w:t>
@@ -624,6 +764,7 @@
           <w:id w:val="1496846533"/>
           <w:citation/>
         </w:sdtPr>
+        <w:sdtEndPr/>
         <w:sdtContent>
           <w:r>
             <w:fldChar w:fldCharType="begin"/>
@@ -654,7 +795,43 @@
         <w:jc w:val="both"/>
       </w:pPr>
       <w:r>
-        <w:t>I will also be learning how to use a mock-up/prototyping tool that is new to me, called Adobe XD, it is used to create mock-ups in simplified way, but I may have to watch a few tutorials beforehand. I found an extensive playlist on YouTube by tech youtuber Dansky</w:t>
+        <w:t xml:space="preserve">I will also be learning how to use </w:t>
+      </w:r>
+      <w:r>
+        <w:t xml:space="preserve">Adobe XD, </w:t>
+      </w:r>
+      <w:r>
+        <w:t xml:space="preserve">a mock-up/prototyping tool </w:t>
+      </w:r>
+      <w:r>
+        <w:t>which</w:t>
+      </w:r>
+      <w:r>
+        <w:t xml:space="preserve"> is new to me</w:t>
+      </w:r>
+      <w:r>
+        <w:t>;</w:t>
+      </w:r>
+      <w:r>
+        <w:t xml:space="preserve"> it is used to create mock-ups in </w:t>
+      </w:r>
+      <w:r>
+        <w:t xml:space="preserve">a </w:t>
+      </w:r>
+      <w:r>
+        <w:t xml:space="preserve">simplified </w:t>
+      </w:r>
+      <w:r>
+        <w:t>way;</w:t>
+      </w:r>
+      <w:r>
+        <w:t xml:space="preserve"> </w:t>
+      </w:r>
+      <w:r>
+        <w:t>however,</w:t>
+      </w:r>
+      <w:r>
+        <w:t xml:space="preserve"> I may have to watch a few tutorials beforehand. I found an extensive playlist on YouTube by tech youtuber Dansky</w:t>
       </w:r>
       <w:r>
         <w:rPr>
@@ -694,6 +871,7 @@
           <w:id w:val="181327532"/>
           <w:citation/>
         </w:sdtPr>
+        <w:sdtEndPr/>
         <w:sdtContent>
           <w:r>
             <w:fldChar w:fldCharType="begin"/>
@@ -733,15 +911,1946 @@
         <w:jc w:val="both"/>
       </w:pPr>
       <w:r>
-        <w:t>I have created a Gantt chart that holds all the major milestones and deadlines in a clear, colour coded manor. I have also started filling up the tasks that I will be doing within those milestones in detail. With certain tasks, I have given myself some contingency allowance so in the event of delays, the rest of my workflow and deadlines will not be as greatly impacted. I have included a link to the Gantt chart as well as the table below to highlight the tasks and milestones I have set out.</w:t>
+        <w:t>I have created a Gantt chart that holds all the major milestones and deadlines in a clear, colour</w:t>
+      </w:r>
+      <w:r>
+        <w:t>-</w:t>
+      </w:r>
+      <w:r>
+        <w:t>coded man</w:t>
+      </w:r>
+      <w:r>
+        <w:t>ne</w:t>
+      </w:r>
+      <w:r>
+        <w:t>r. I have also started filling up the tasks that I will be doing within those milestones in detail. With certain tasks, I have given myself some contingency allowance so in the event of delays, the rest of my workflow and deadlines will not be as greatly impacted. I have included a link to the Gantt chart</w:t>
+      </w:r>
+      <w:r>
+        <w:t xml:space="preserve"> as it is too large to </w:t>
+      </w:r>
+      <w:r>
+        <w:t xml:space="preserve">be </w:t>
+      </w:r>
+      <w:r>
+        <w:t>include</w:t>
+      </w:r>
+      <w:r>
+        <w:t>d</w:t>
+      </w:r>
+      <w:r>
+        <w:t xml:space="preserve"> here, however</w:t>
+      </w:r>
+      <w:r>
+        <w:t xml:space="preserve"> the table below highlight</w:t>
+      </w:r>
+      <w:r>
+        <w:t>s</w:t>
+      </w:r>
+      <w:r>
+        <w:t xml:space="preserve"> the </w:t>
+      </w:r>
+      <w:r>
+        <w:t xml:space="preserve">main </w:t>
+      </w:r>
+      <w:r>
+        <w:t>milestones set out.</w:t>
       </w:r>
       <w:r>
         <w:t xml:space="preserve"> I have also included a link to the project’s GitLab repository.</w:t>
       </w:r>
     </w:p>
-    <w:p/>
-    <w:p/>
-    <w:p/>
+    <w:p>
+      <w:pPr>
+        <w:jc w:val="both"/>
+      </w:pPr>
+    </w:p>
+    <w:p>
+      <w:pPr>
+        <w:jc w:val="both"/>
+      </w:pPr>
+    </w:p>
+    <w:p>
+      <w:pPr>
+        <w:jc w:val="both"/>
+      </w:pPr>
+    </w:p>
+    <w:p>
+      <w:pPr>
+        <w:jc w:val="both"/>
+      </w:pPr>
+    </w:p>
+    <w:tbl>
+      <w:tblPr>
+        <w:tblW w:w="8953" w:type="dxa"/>
+        <w:tblCellMar>
+          <w:left w:w="0" w:type="dxa"/>
+          <w:right w:w="0" w:type="dxa"/>
+        </w:tblCellMar>
+        <w:tblLook w:val="04A0" w:firstRow="1" w:lastRow="0" w:firstColumn="1" w:lastColumn="0" w:noHBand="0" w:noVBand="1"/>
+      </w:tblPr>
+      <w:tblGrid>
+        <w:gridCol w:w="550"/>
+        <w:gridCol w:w="3867"/>
+        <w:gridCol w:w="1388"/>
+        <w:gridCol w:w="1158"/>
+        <w:gridCol w:w="1393"/>
+        <w:gridCol w:w="597"/>
+      </w:tblGrid>
+      <w:tr>
+        <w:trPr>
+          <w:gridAfter w:val="1"/>
+          <w:wAfter w:w="597" w:type="dxa"/>
+          <w:trHeight w:val="353"/>
+        </w:trPr>
+        <w:tc>
+          <w:tcPr>
+            <w:tcW w:w="550" w:type="dxa"/>
+            <w:vMerge w:val="restart"/>
+            <w:tcBorders>
+              <w:top w:val="single" w:sz="6" w:space="0" w:color="CCCCCC"/>
+              <w:left w:val="single" w:sz="6" w:space="0" w:color="CCCCCC"/>
+              <w:bottom w:val="single" w:sz="6" w:space="0" w:color="999999"/>
+              <w:right w:val="single" w:sz="6" w:space="0" w:color="CCCCCC"/>
+            </w:tcBorders>
+            <w:shd w:val="clear" w:color="auto" w:fill="D9D9D9"/>
+            <w:tcMar>
+              <w:top w:w="30" w:type="dxa"/>
+              <w:left w:w="45" w:type="dxa"/>
+              <w:bottom w:w="30" w:type="dxa"/>
+              <w:right w:w="45" w:type="dxa"/>
+            </w:tcMar>
+            <w:vAlign w:val="center"/>
+            <w:hideMark/>
+          </w:tcPr>
+          <w:p>
+            <w:pPr>
+              <w:jc w:val="right"/>
+              <w:rPr>
+                <w:rFonts w:eastAsia="Times New Roman" w:cs="Arial"/>
+                <w:b/>
+                <w:bCs/>
+                <w:color w:val="000000"/>
+                <w:sz w:val="18"/>
+                <w:szCs w:val="18"/>
+                <w:lang w:eastAsia="en-GB"/>
+              </w:rPr>
+            </w:pPr>
+            <w:r>
+              <w:rPr>
+                <w:rFonts w:eastAsia="Times New Roman" w:cs="Arial"/>
+                <w:b/>
+                <w:bCs/>
+                <w:color w:val="000000"/>
+                <w:sz w:val="18"/>
+                <w:szCs w:val="18"/>
+                <w:lang w:eastAsia="en-GB"/>
+              </w:rPr>
+              <w:t>ID</w:t>
+            </w:r>
+          </w:p>
+        </w:tc>
+        <w:tc>
+          <w:tcPr>
+            <w:tcW w:w="3867" w:type="dxa"/>
+            <w:vMerge w:val="restart"/>
+            <w:tcBorders>
+              <w:top w:val="single" w:sz="6" w:space="0" w:color="CCCCCC"/>
+              <w:left w:val="single" w:sz="6" w:space="0" w:color="CCCCCC"/>
+              <w:bottom w:val="single" w:sz="6" w:space="0" w:color="999999"/>
+              <w:right w:val="single" w:sz="6" w:space="0" w:color="CCCCCC"/>
+            </w:tcBorders>
+            <w:shd w:val="clear" w:color="auto" w:fill="D9D9D9"/>
+            <w:tcMar>
+              <w:top w:w="30" w:type="dxa"/>
+              <w:left w:w="45" w:type="dxa"/>
+              <w:bottom w:w="30" w:type="dxa"/>
+              <w:right w:w="45" w:type="dxa"/>
+            </w:tcMar>
+            <w:vAlign w:val="center"/>
+            <w:hideMark/>
+          </w:tcPr>
+          <w:p>
+            <w:pPr>
+              <w:jc w:val="center"/>
+              <w:rPr>
+                <w:rFonts w:eastAsia="Times New Roman" w:cs="Arial"/>
+                <w:b/>
+                <w:bCs/>
+                <w:color w:val="000000"/>
+                <w:sz w:val="18"/>
+                <w:szCs w:val="18"/>
+                <w:lang w:eastAsia="en-GB"/>
+              </w:rPr>
+            </w:pPr>
+            <w:r>
+              <w:rPr>
+                <w:rFonts w:eastAsia="Times New Roman" w:cs="Arial"/>
+                <w:b/>
+                <w:bCs/>
+                <w:color w:val="000000"/>
+                <w:sz w:val="18"/>
+                <w:szCs w:val="18"/>
+                <w:lang w:eastAsia="en-GB"/>
+              </w:rPr>
+              <w:t>TASK TITLE</w:t>
+            </w:r>
+          </w:p>
+        </w:tc>
+        <w:tc>
+          <w:tcPr>
+            <w:tcW w:w="0" w:type="auto"/>
+            <w:vMerge w:val="restart"/>
+            <w:tcBorders>
+              <w:top w:val="single" w:sz="6" w:space="0" w:color="CCCCCC"/>
+              <w:left w:val="single" w:sz="6" w:space="0" w:color="CCCCCC"/>
+              <w:bottom w:val="single" w:sz="6" w:space="0" w:color="999999"/>
+              <w:right w:val="single" w:sz="6" w:space="0" w:color="CCCCCC"/>
+            </w:tcBorders>
+            <w:shd w:val="clear" w:color="auto" w:fill="D9D9D9"/>
+            <w:tcMar>
+              <w:top w:w="30" w:type="dxa"/>
+              <w:left w:w="45" w:type="dxa"/>
+              <w:bottom w:w="30" w:type="dxa"/>
+              <w:right w:w="45" w:type="dxa"/>
+            </w:tcMar>
+            <w:vAlign w:val="center"/>
+            <w:hideMark/>
+          </w:tcPr>
+          <w:p>
+            <w:pPr>
+              <w:jc w:val="center"/>
+              <w:rPr>
+                <w:rFonts w:eastAsia="Times New Roman" w:cs="Arial"/>
+                <w:b/>
+                <w:bCs/>
+                <w:color w:val="000000"/>
+                <w:sz w:val="18"/>
+                <w:szCs w:val="18"/>
+                <w:lang w:eastAsia="en-GB"/>
+              </w:rPr>
+            </w:pPr>
+            <w:r>
+              <w:rPr>
+                <w:rFonts w:eastAsia="Times New Roman" w:cs="Arial"/>
+                <w:b/>
+                <w:bCs/>
+                <w:color w:val="000000"/>
+                <w:sz w:val="18"/>
+                <w:szCs w:val="18"/>
+                <w:lang w:eastAsia="en-GB"/>
+              </w:rPr>
+              <w:t>START DATE</w:t>
+            </w:r>
+          </w:p>
+        </w:tc>
+        <w:tc>
+          <w:tcPr>
+            <w:tcW w:w="0" w:type="auto"/>
+            <w:vMerge w:val="restart"/>
+            <w:tcBorders>
+              <w:top w:val="single" w:sz="6" w:space="0" w:color="CCCCCC"/>
+              <w:left w:val="single" w:sz="6" w:space="0" w:color="CCCCCC"/>
+              <w:bottom w:val="single" w:sz="6" w:space="0" w:color="999999"/>
+              <w:right w:val="single" w:sz="6" w:space="0" w:color="CCCCCC"/>
+            </w:tcBorders>
+            <w:shd w:val="clear" w:color="auto" w:fill="D9D9D9"/>
+            <w:tcMar>
+              <w:top w:w="30" w:type="dxa"/>
+              <w:left w:w="45" w:type="dxa"/>
+              <w:bottom w:w="30" w:type="dxa"/>
+              <w:right w:w="45" w:type="dxa"/>
+            </w:tcMar>
+            <w:vAlign w:val="center"/>
+            <w:hideMark/>
+          </w:tcPr>
+          <w:p>
+            <w:pPr>
+              <w:jc w:val="center"/>
+              <w:rPr>
+                <w:rFonts w:eastAsia="Times New Roman" w:cs="Arial"/>
+                <w:b/>
+                <w:bCs/>
+                <w:color w:val="000000"/>
+                <w:sz w:val="18"/>
+                <w:szCs w:val="18"/>
+                <w:lang w:eastAsia="en-GB"/>
+              </w:rPr>
+            </w:pPr>
+            <w:r>
+              <w:rPr>
+                <w:rFonts w:eastAsia="Times New Roman" w:cs="Arial"/>
+                <w:b/>
+                <w:bCs/>
+                <w:color w:val="000000"/>
+                <w:sz w:val="18"/>
+                <w:szCs w:val="18"/>
+                <w:lang w:eastAsia="en-GB"/>
+              </w:rPr>
+              <w:t>DUE DATE</w:t>
+            </w:r>
+          </w:p>
+        </w:tc>
+        <w:tc>
+          <w:tcPr>
+            <w:tcW w:w="1393" w:type="dxa"/>
+            <w:vMerge w:val="restart"/>
+            <w:tcBorders>
+              <w:top w:val="single" w:sz="6" w:space="0" w:color="CCCCCC"/>
+              <w:left w:val="single" w:sz="6" w:space="0" w:color="CCCCCC"/>
+              <w:bottom w:val="single" w:sz="6" w:space="0" w:color="999999"/>
+              <w:right w:val="single" w:sz="6" w:space="0" w:color="CCCCCC"/>
+            </w:tcBorders>
+            <w:shd w:val="clear" w:color="auto" w:fill="D9D9D9"/>
+            <w:tcMar>
+              <w:top w:w="30" w:type="dxa"/>
+              <w:left w:w="45" w:type="dxa"/>
+              <w:bottom w:w="30" w:type="dxa"/>
+              <w:right w:w="45" w:type="dxa"/>
+            </w:tcMar>
+            <w:vAlign w:val="center"/>
+            <w:hideMark/>
+          </w:tcPr>
+          <w:p>
+            <w:pPr>
+              <w:jc w:val="center"/>
+              <w:rPr>
+                <w:rFonts w:eastAsia="Times New Roman" w:cs="Arial"/>
+                <w:b/>
+                <w:bCs/>
+                <w:color w:val="000000"/>
+                <w:sz w:val="18"/>
+                <w:szCs w:val="18"/>
+                <w:lang w:eastAsia="en-GB"/>
+              </w:rPr>
+            </w:pPr>
+            <w:r>
+              <w:rPr>
+                <w:rFonts w:eastAsia="Times New Roman" w:cs="Arial"/>
+                <w:b/>
+                <w:bCs/>
+                <w:color w:val="000000"/>
+                <w:sz w:val="18"/>
+                <w:szCs w:val="18"/>
+                <w:lang w:eastAsia="en-GB"/>
+              </w:rPr>
+              <w:t>DURATION (DAYS)</w:t>
+            </w:r>
+          </w:p>
+        </w:tc>
+      </w:tr>
+      <w:tr>
+        <w:trPr>
+          <w:trHeight w:val="353"/>
+        </w:trPr>
+        <w:tc>
+          <w:tcPr>
+            <w:tcW w:w="550" w:type="dxa"/>
+            <w:vMerge/>
+            <w:tcBorders>
+              <w:top w:val="single" w:sz="6" w:space="0" w:color="CCCCCC"/>
+              <w:left w:val="single" w:sz="6" w:space="0" w:color="CCCCCC"/>
+              <w:bottom w:val="single" w:sz="6" w:space="0" w:color="999999"/>
+              <w:right w:val="single" w:sz="6" w:space="0" w:color="CCCCCC"/>
+            </w:tcBorders>
+            <w:vAlign w:val="center"/>
+            <w:hideMark/>
+          </w:tcPr>
+          <w:p>
+            <w:pPr>
+              <w:rPr>
+                <w:rFonts w:eastAsia="Times New Roman" w:cs="Arial"/>
+                <w:b/>
+                <w:bCs/>
+                <w:color w:val="000000"/>
+                <w:sz w:val="18"/>
+                <w:szCs w:val="18"/>
+                <w:lang w:eastAsia="en-GB"/>
+              </w:rPr>
+            </w:pPr>
+          </w:p>
+        </w:tc>
+        <w:tc>
+          <w:tcPr>
+            <w:tcW w:w="3867" w:type="dxa"/>
+            <w:vMerge/>
+            <w:tcBorders>
+              <w:top w:val="single" w:sz="6" w:space="0" w:color="CCCCCC"/>
+              <w:left w:val="single" w:sz="6" w:space="0" w:color="CCCCCC"/>
+              <w:bottom w:val="single" w:sz="6" w:space="0" w:color="999999"/>
+              <w:right w:val="single" w:sz="6" w:space="0" w:color="CCCCCC"/>
+            </w:tcBorders>
+            <w:vAlign w:val="center"/>
+            <w:hideMark/>
+          </w:tcPr>
+          <w:p>
+            <w:pPr>
+              <w:rPr>
+                <w:rFonts w:eastAsia="Times New Roman" w:cs="Arial"/>
+                <w:b/>
+                <w:bCs/>
+                <w:color w:val="000000"/>
+                <w:sz w:val="18"/>
+                <w:szCs w:val="18"/>
+                <w:lang w:eastAsia="en-GB"/>
+              </w:rPr>
+            </w:pPr>
+          </w:p>
+        </w:tc>
+        <w:tc>
+          <w:tcPr>
+            <w:tcW w:w="0" w:type="auto"/>
+            <w:vMerge/>
+            <w:tcBorders>
+              <w:top w:val="single" w:sz="6" w:space="0" w:color="CCCCCC"/>
+              <w:left w:val="single" w:sz="6" w:space="0" w:color="CCCCCC"/>
+              <w:bottom w:val="single" w:sz="6" w:space="0" w:color="999999"/>
+              <w:right w:val="single" w:sz="6" w:space="0" w:color="CCCCCC"/>
+            </w:tcBorders>
+            <w:vAlign w:val="center"/>
+            <w:hideMark/>
+          </w:tcPr>
+          <w:p>
+            <w:pPr>
+              <w:rPr>
+                <w:rFonts w:eastAsia="Times New Roman" w:cs="Arial"/>
+                <w:b/>
+                <w:bCs/>
+                <w:color w:val="000000"/>
+                <w:sz w:val="18"/>
+                <w:szCs w:val="18"/>
+                <w:lang w:eastAsia="en-GB"/>
+              </w:rPr>
+            </w:pPr>
+          </w:p>
+        </w:tc>
+        <w:tc>
+          <w:tcPr>
+            <w:tcW w:w="0" w:type="auto"/>
+            <w:vMerge/>
+            <w:tcBorders>
+              <w:top w:val="single" w:sz="6" w:space="0" w:color="CCCCCC"/>
+              <w:left w:val="single" w:sz="6" w:space="0" w:color="CCCCCC"/>
+              <w:bottom w:val="single" w:sz="6" w:space="0" w:color="999999"/>
+              <w:right w:val="single" w:sz="6" w:space="0" w:color="CCCCCC"/>
+            </w:tcBorders>
+            <w:vAlign w:val="center"/>
+            <w:hideMark/>
+          </w:tcPr>
+          <w:p>
+            <w:pPr>
+              <w:rPr>
+                <w:rFonts w:eastAsia="Times New Roman" w:cs="Arial"/>
+                <w:b/>
+                <w:bCs/>
+                <w:color w:val="000000"/>
+                <w:sz w:val="18"/>
+                <w:szCs w:val="18"/>
+                <w:lang w:eastAsia="en-GB"/>
+              </w:rPr>
+            </w:pPr>
+          </w:p>
+        </w:tc>
+        <w:tc>
+          <w:tcPr>
+            <w:tcW w:w="1393" w:type="dxa"/>
+            <w:vMerge/>
+            <w:tcBorders>
+              <w:top w:val="single" w:sz="6" w:space="0" w:color="CCCCCC"/>
+              <w:left w:val="single" w:sz="6" w:space="0" w:color="CCCCCC"/>
+              <w:bottom w:val="single" w:sz="6" w:space="0" w:color="999999"/>
+              <w:right w:val="single" w:sz="6" w:space="0" w:color="CCCCCC"/>
+            </w:tcBorders>
+            <w:vAlign w:val="center"/>
+            <w:hideMark/>
+          </w:tcPr>
+          <w:p>
+            <w:pPr>
+              <w:rPr>
+                <w:rFonts w:eastAsia="Times New Roman" w:cs="Arial"/>
+                <w:b/>
+                <w:bCs/>
+                <w:color w:val="000000"/>
+                <w:sz w:val="18"/>
+                <w:szCs w:val="18"/>
+                <w:lang w:eastAsia="en-GB"/>
+              </w:rPr>
+            </w:pPr>
+          </w:p>
+        </w:tc>
+        <w:tc>
+          <w:tcPr>
+            <w:tcW w:w="597" w:type="dxa"/>
+            <w:vAlign w:val="center"/>
+            <w:hideMark/>
+          </w:tcPr>
+          <w:p>
+            <w:pPr>
+              <w:jc w:val="center"/>
+              <w:rPr>
+                <w:rFonts w:eastAsia="Times New Roman" w:cs="Arial"/>
+                <w:b/>
+                <w:bCs/>
+                <w:color w:val="000000"/>
+                <w:sz w:val="18"/>
+                <w:szCs w:val="18"/>
+                <w:lang w:eastAsia="en-GB"/>
+              </w:rPr>
+            </w:pPr>
+          </w:p>
+        </w:tc>
+      </w:tr>
+      <w:tr>
+        <w:trPr>
+          <w:trHeight w:val="390"/>
+        </w:trPr>
+        <w:tc>
+          <w:tcPr>
+            <w:tcW w:w="550" w:type="dxa"/>
+            <w:tcBorders>
+              <w:top w:val="single" w:sz="6" w:space="0" w:color="CCCCCC"/>
+              <w:left w:val="single" w:sz="6" w:space="0" w:color="CCCCCC"/>
+              <w:bottom w:val="single" w:sz="6" w:space="0" w:color="CCCCCC"/>
+              <w:right w:val="single" w:sz="6" w:space="0" w:color="CCCCCC"/>
+            </w:tcBorders>
+            <w:shd w:val="clear" w:color="auto" w:fill="F2F2F2"/>
+            <w:tcMar>
+              <w:top w:w="30" w:type="dxa"/>
+              <w:left w:w="45" w:type="dxa"/>
+              <w:bottom w:w="30" w:type="dxa"/>
+              <w:right w:w="45" w:type="dxa"/>
+            </w:tcMar>
+            <w:vAlign w:val="bottom"/>
+            <w:hideMark/>
+          </w:tcPr>
+          <w:p>
+            <w:pPr>
+              <w:jc w:val="right"/>
+              <w:rPr>
+                <w:rFonts w:eastAsia="Times New Roman" w:cs="Arial"/>
+                <w:color w:val="000000"/>
+                <w:sz w:val="18"/>
+                <w:szCs w:val="18"/>
+                <w:lang w:eastAsia="en-GB"/>
+              </w:rPr>
+            </w:pPr>
+            <w:r>
+              <w:rPr>
+                <w:rFonts w:eastAsia="Times New Roman" w:cs="Arial"/>
+                <w:color w:val="000000"/>
+                <w:sz w:val="18"/>
+                <w:szCs w:val="18"/>
+                <w:lang w:eastAsia="en-GB"/>
+              </w:rPr>
+              <w:t>0</w:t>
+            </w:r>
+          </w:p>
+        </w:tc>
+        <w:tc>
+          <w:tcPr>
+            <w:tcW w:w="3867" w:type="dxa"/>
+            <w:tcBorders>
+              <w:top w:val="single" w:sz="6" w:space="0" w:color="CCCCCC"/>
+              <w:left w:val="single" w:sz="6" w:space="0" w:color="CCCCCC"/>
+              <w:bottom w:val="single" w:sz="6" w:space="0" w:color="CCCCCC"/>
+              <w:right w:val="single" w:sz="6" w:space="0" w:color="CCCCCC"/>
+            </w:tcBorders>
+            <w:shd w:val="clear" w:color="auto" w:fill="D9D9D9"/>
+            <w:tcMar>
+              <w:top w:w="30" w:type="dxa"/>
+              <w:left w:w="45" w:type="dxa"/>
+              <w:bottom w:w="30" w:type="dxa"/>
+              <w:right w:w="45" w:type="dxa"/>
+            </w:tcMar>
+            <w:vAlign w:val="bottom"/>
+            <w:hideMark/>
+          </w:tcPr>
+          <w:p>
+            <w:pPr>
+              <w:rPr>
+                <w:rFonts w:eastAsia="Times New Roman" w:cs="Arial"/>
+                <w:b/>
+                <w:bCs/>
+                <w:color w:val="000000"/>
+                <w:sz w:val="18"/>
+                <w:szCs w:val="18"/>
+                <w:lang w:eastAsia="en-GB"/>
+              </w:rPr>
+            </w:pPr>
+            <w:r>
+              <w:rPr>
+                <w:rFonts w:eastAsia="Times New Roman" w:cs="Arial"/>
+                <w:b/>
+                <w:bCs/>
+                <w:color w:val="000000"/>
+                <w:sz w:val="18"/>
+                <w:szCs w:val="18"/>
+                <w:lang w:eastAsia="en-GB"/>
+              </w:rPr>
+              <w:t>Ideation &amp; Background Research</w:t>
+            </w:r>
+          </w:p>
+        </w:tc>
+        <w:tc>
+          <w:tcPr>
+            <w:tcW w:w="0" w:type="auto"/>
+            <w:tcBorders>
+              <w:top w:val="single" w:sz="6" w:space="0" w:color="CCCCCC"/>
+              <w:left w:val="single" w:sz="6" w:space="0" w:color="CCCCCC"/>
+              <w:bottom w:val="single" w:sz="6" w:space="0" w:color="CCCCCC"/>
+              <w:right w:val="single" w:sz="6" w:space="0" w:color="CCCCCC"/>
+            </w:tcBorders>
+            <w:shd w:val="clear" w:color="auto" w:fill="D9D9D9"/>
+            <w:tcMar>
+              <w:top w:w="30" w:type="dxa"/>
+              <w:left w:w="45" w:type="dxa"/>
+              <w:bottom w:w="30" w:type="dxa"/>
+              <w:right w:w="45" w:type="dxa"/>
+            </w:tcMar>
+            <w:vAlign w:val="bottom"/>
+            <w:hideMark/>
+          </w:tcPr>
+          <w:p>
+            <w:pPr>
+              <w:jc w:val="right"/>
+              <w:rPr>
+                <w:rFonts w:eastAsia="Times New Roman" w:cs="Arial"/>
+                <w:color w:val="auto"/>
+                <w:sz w:val="20"/>
+                <w:szCs w:val="20"/>
+                <w:lang w:eastAsia="en-GB"/>
+              </w:rPr>
+            </w:pPr>
+            <w:r>
+              <w:rPr>
+                <w:rFonts w:eastAsia="Times New Roman" w:cs="Arial"/>
+                <w:color w:val="auto"/>
+                <w:sz w:val="20"/>
+                <w:szCs w:val="20"/>
+                <w:lang w:eastAsia="en-GB"/>
+              </w:rPr>
+              <w:t>4/6/20</w:t>
+            </w:r>
+          </w:p>
+        </w:tc>
+        <w:tc>
+          <w:tcPr>
+            <w:tcW w:w="0" w:type="auto"/>
+            <w:tcBorders>
+              <w:top w:val="single" w:sz="6" w:space="0" w:color="CCCCCC"/>
+              <w:left w:val="single" w:sz="6" w:space="0" w:color="CCCCCC"/>
+              <w:bottom w:val="single" w:sz="6" w:space="0" w:color="CCCCCC"/>
+              <w:right w:val="single" w:sz="6" w:space="0" w:color="CCCCCC"/>
+            </w:tcBorders>
+            <w:shd w:val="clear" w:color="auto" w:fill="D9D9D9"/>
+            <w:tcMar>
+              <w:top w:w="30" w:type="dxa"/>
+              <w:left w:w="45" w:type="dxa"/>
+              <w:bottom w:w="30" w:type="dxa"/>
+              <w:right w:w="45" w:type="dxa"/>
+            </w:tcMar>
+            <w:vAlign w:val="bottom"/>
+            <w:hideMark/>
+          </w:tcPr>
+          <w:p>
+            <w:pPr>
+              <w:jc w:val="right"/>
+              <w:rPr>
+                <w:rFonts w:eastAsia="Times New Roman" w:cs="Arial"/>
+                <w:color w:val="auto"/>
+                <w:sz w:val="20"/>
+                <w:szCs w:val="20"/>
+                <w:lang w:eastAsia="en-GB"/>
+              </w:rPr>
+            </w:pPr>
+            <w:r>
+              <w:rPr>
+                <w:rFonts w:eastAsia="Times New Roman" w:cs="Arial"/>
+                <w:color w:val="auto"/>
+                <w:sz w:val="20"/>
+                <w:szCs w:val="20"/>
+                <w:lang w:eastAsia="en-GB"/>
+              </w:rPr>
+              <w:t>28/9/20</w:t>
+            </w:r>
+          </w:p>
+        </w:tc>
+        <w:tc>
+          <w:tcPr>
+            <w:tcW w:w="1393" w:type="dxa"/>
+            <w:tcBorders>
+              <w:top w:val="single" w:sz="6" w:space="0" w:color="CCCCCC"/>
+              <w:left w:val="single" w:sz="6" w:space="0" w:color="CCCCCC"/>
+              <w:bottom w:val="single" w:sz="6" w:space="0" w:color="CCCCCC"/>
+              <w:right w:val="single" w:sz="6" w:space="0" w:color="CCCCCC"/>
+            </w:tcBorders>
+            <w:shd w:val="clear" w:color="auto" w:fill="D9D9D9"/>
+            <w:tcMar>
+              <w:top w:w="30" w:type="dxa"/>
+              <w:left w:w="45" w:type="dxa"/>
+              <w:bottom w:w="30" w:type="dxa"/>
+              <w:right w:w="45" w:type="dxa"/>
+            </w:tcMar>
+            <w:vAlign w:val="center"/>
+            <w:hideMark/>
+          </w:tcPr>
+          <w:p>
+            <w:pPr>
+              <w:jc w:val="center"/>
+              <w:rPr>
+                <w:rFonts w:eastAsia="Times New Roman" w:cs="Arial"/>
+                <w:color w:val="auto"/>
+                <w:sz w:val="20"/>
+                <w:szCs w:val="20"/>
+                <w:lang w:eastAsia="en-GB"/>
+              </w:rPr>
+            </w:pPr>
+            <w:r>
+              <w:rPr>
+                <w:rFonts w:eastAsia="Times New Roman" w:cs="Arial"/>
+                <w:color w:val="auto"/>
+                <w:sz w:val="20"/>
+                <w:szCs w:val="20"/>
+                <w:lang w:eastAsia="en-GB"/>
+              </w:rPr>
+              <w:t>114</w:t>
+            </w:r>
+          </w:p>
+        </w:tc>
+        <w:tc>
+          <w:tcPr>
+            <w:tcW w:w="597" w:type="dxa"/>
+            <w:vAlign w:val="center"/>
+            <w:hideMark/>
+          </w:tcPr>
+          <w:p>
+            <w:pPr>
+              <w:rPr>
+                <w:rFonts w:ascii="Times New Roman" w:eastAsia="Times New Roman" w:hAnsi="Times New Roman" w:cs="Times New Roman"/>
+                <w:color w:val="auto"/>
+                <w:sz w:val="20"/>
+                <w:szCs w:val="20"/>
+                <w:lang w:eastAsia="en-GB"/>
+              </w:rPr>
+            </w:pPr>
+          </w:p>
+        </w:tc>
+      </w:tr>
+      <w:tr>
+        <w:trPr>
+          <w:trHeight w:val="390"/>
+        </w:trPr>
+        <w:tc>
+          <w:tcPr>
+            <w:tcW w:w="550" w:type="dxa"/>
+            <w:tcBorders>
+              <w:top w:val="single" w:sz="6" w:space="0" w:color="CCCCCC"/>
+              <w:left w:val="single" w:sz="6" w:space="0" w:color="CCCCCC"/>
+              <w:bottom w:val="single" w:sz="6" w:space="0" w:color="CCCCCC"/>
+              <w:right w:val="single" w:sz="6" w:space="0" w:color="CCCCCC"/>
+            </w:tcBorders>
+            <w:shd w:val="clear" w:color="auto" w:fill="F2F2F2"/>
+            <w:tcMar>
+              <w:top w:w="30" w:type="dxa"/>
+              <w:left w:w="45" w:type="dxa"/>
+              <w:bottom w:w="30" w:type="dxa"/>
+              <w:right w:w="45" w:type="dxa"/>
+            </w:tcMar>
+            <w:vAlign w:val="bottom"/>
+            <w:hideMark/>
+          </w:tcPr>
+          <w:p>
+            <w:pPr>
+              <w:jc w:val="right"/>
+              <w:rPr>
+                <w:rFonts w:eastAsia="Times New Roman" w:cs="Arial"/>
+                <w:color w:val="000000"/>
+                <w:sz w:val="18"/>
+                <w:szCs w:val="18"/>
+                <w:lang w:eastAsia="en-GB"/>
+              </w:rPr>
+            </w:pPr>
+            <w:r>
+              <w:rPr>
+                <w:rFonts w:eastAsia="Times New Roman" w:cs="Arial"/>
+                <w:color w:val="000000"/>
+                <w:sz w:val="18"/>
+                <w:szCs w:val="18"/>
+                <w:lang w:eastAsia="en-GB"/>
+              </w:rPr>
+              <w:t>1</w:t>
+            </w:r>
+          </w:p>
+        </w:tc>
+        <w:tc>
+          <w:tcPr>
+            <w:tcW w:w="3867" w:type="dxa"/>
+            <w:tcBorders>
+              <w:top w:val="single" w:sz="6" w:space="0" w:color="CCCCCC"/>
+              <w:left w:val="single" w:sz="6" w:space="0" w:color="CCCCCC"/>
+              <w:bottom w:val="single" w:sz="6" w:space="0" w:color="CCCCCC"/>
+              <w:right w:val="single" w:sz="6" w:space="0" w:color="CCCCCC"/>
+            </w:tcBorders>
+            <w:shd w:val="clear" w:color="auto" w:fill="D9D9D9"/>
+            <w:tcMar>
+              <w:top w:w="30" w:type="dxa"/>
+              <w:left w:w="45" w:type="dxa"/>
+              <w:bottom w:w="30" w:type="dxa"/>
+              <w:right w:w="45" w:type="dxa"/>
+            </w:tcMar>
+            <w:vAlign w:val="bottom"/>
+            <w:hideMark/>
+          </w:tcPr>
+          <w:p>
+            <w:pPr>
+              <w:rPr>
+                <w:rFonts w:eastAsia="Times New Roman" w:cs="Arial"/>
+                <w:b/>
+                <w:bCs/>
+                <w:color w:val="000000"/>
+                <w:sz w:val="18"/>
+                <w:szCs w:val="18"/>
+                <w:lang w:eastAsia="en-GB"/>
+              </w:rPr>
+            </w:pPr>
+            <w:r>
+              <w:rPr>
+                <w:rFonts w:eastAsia="Times New Roman" w:cs="Arial"/>
+                <w:b/>
+                <w:bCs/>
+                <w:color w:val="000000"/>
+                <w:sz w:val="18"/>
+                <w:szCs w:val="18"/>
+                <w:lang w:eastAsia="en-GB"/>
+              </w:rPr>
+              <w:t>Planning &amp; Detailed Research</w:t>
+            </w:r>
+          </w:p>
+        </w:tc>
+        <w:tc>
+          <w:tcPr>
+            <w:tcW w:w="0" w:type="auto"/>
+            <w:tcBorders>
+              <w:top w:val="single" w:sz="6" w:space="0" w:color="CCCCCC"/>
+              <w:left w:val="single" w:sz="6" w:space="0" w:color="CCCCCC"/>
+              <w:bottom w:val="single" w:sz="6" w:space="0" w:color="CCCCCC"/>
+              <w:right w:val="single" w:sz="6" w:space="0" w:color="CCCCCC"/>
+            </w:tcBorders>
+            <w:shd w:val="clear" w:color="auto" w:fill="D9D9D9"/>
+            <w:tcMar>
+              <w:top w:w="30" w:type="dxa"/>
+              <w:left w:w="45" w:type="dxa"/>
+              <w:bottom w:w="30" w:type="dxa"/>
+              <w:right w:w="45" w:type="dxa"/>
+            </w:tcMar>
+            <w:vAlign w:val="bottom"/>
+            <w:hideMark/>
+          </w:tcPr>
+          <w:p>
+            <w:pPr>
+              <w:jc w:val="right"/>
+              <w:rPr>
+                <w:rFonts w:eastAsia="Times New Roman" w:cs="Arial"/>
+                <w:color w:val="auto"/>
+                <w:sz w:val="20"/>
+                <w:szCs w:val="20"/>
+                <w:lang w:eastAsia="en-GB"/>
+              </w:rPr>
+            </w:pPr>
+            <w:r>
+              <w:rPr>
+                <w:rFonts w:eastAsia="Times New Roman" w:cs="Arial"/>
+                <w:color w:val="auto"/>
+                <w:sz w:val="20"/>
+                <w:szCs w:val="20"/>
+                <w:lang w:eastAsia="en-GB"/>
+              </w:rPr>
+              <w:t>29/9/20</w:t>
+            </w:r>
+          </w:p>
+        </w:tc>
+        <w:tc>
+          <w:tcPr>
+            <w:tcW w:w="0" w:type="auto"/>
+            <w:tcBorders>
+              <w:top w:val="single" w:sz="6" w:space="0" w:color="CCCCCC"/>
+              <w:left w:val="single" w:sz="6" w:space="0" w:color="CCCCCC"/>
+              <w:bottom w:val="single" w:sz="6" w:space="0" w:color="CCCCCC"/>
+              <w:right w:val="single" w:sz="6" w:space="0" w:color="CCCCCC"/>
+            </w:tcBorders>
+            <w:shd w:val="clear" w:color="auto" w:fill="D9D9D9"/>
+            <w:tcMar>
+              <w:top w:w="30" w:type="dxa"/>
+              <w:left w:w="45" w:type="dxa"/>
+              <w:bottom w:w="30" w:type="dxa"/>
+              <w:right w:w="45" w:type="dxa"/>
+            </w:tcMar>
+            <w:vAlign w:val="bottom"/>
+            <w:hideMark/>
+          </w:tcPr>
+          <w:p>
+            <w:pPr>
+              <w:jc w:val="right"/>
+              <w:rPr>
+                <w:rFonts w:eastAsia="Times New Roman" w:cs="Arial"/>
+                <w:color w:val="auto"/>
+                <w:sz w:val="20"/>
+                <w:szCs w:val="20"/>
+                <w:lang w:eastAsia="en-GB"/>
+              </w:rPr>
+            </w:pPr>
+            <w:r>
+              <w:rPr>
+                <w:rFonts w:eastAsia="Times New Roman" w:cs="Arial"/>
+                <w:color w:val="auto"/>
+                <w:sz w:val="20"/>
+                <w:szCs w:val="20"/>
+                <w:lang w:eastAsia="en-GB"/>
+              </w:rPr>
+              <w:t>6/11/20</w:t>
+            </w:r>
+          </w:p>
+        </w:tc>
+        <w:tc>
+          <w:tcPr>
+            <w:tcW w:w="1393" w:type="dxa"/>
+            <w:tcBorders>
+              <w:top w:val="single" w:sz="6" w:space="0" w:color="CCCCCC"/>
+              <w:left w:val="single" w:sz="6" w:space="0" w:color="CCCCCC"/>
+              <w:bottom w:val="single" w:sz="6" w:space="0" w:color="CCCCCC"/>
+              <w:right w:val="single" w:sz="6" w:space="0" w:color="CCCCCC"/>
+            </w:tcBorders>
+            <w:shd w:val="clear" w:color="auto" w:fill="D9D9D9"/>
+            <w:tcMar>
+              <w:top w:w="30" w:type="dxa"/>
+              <w:left w:w="45" w:type="dxa"/>
+              <w:bottom w:w="30" w:type="dxa"/>
+              <w:right w:w="45" w:type="dxa"/>
+            </w:tcMar>
+            <w:vAlign w:val="center"/>
+            <w:hideMark/>
+          </w:tcPr>
+          <w:p>
+            <w:pPr>
+              <w:jc w:val="center"/>
+              <w:rPr>
+                <w:rFonts w:eastAsia="Times New Roman" w:cs="Arial"/>
+                <w:color w:val="auto"/>
+                <w:sz w:val="20"/>
+                <w:szCs w:val="20"/>
+                <w:lang w:eastAsia="en-GB"/>
+              </w:rPr>
+            </w:pPr>
+            <w:r>
+              <w:rPr>
+                <w:rFonts w:eastAsia="Times New Roman" w:cs="Arial"/>
+                <w:color w:val="auto"/>
+                <w:sz w:val="20"/>
+                <w:szCs w:val="20"/>
+                <w:lang w:eastAsia="en-GB"/>
+              </w:rPr>
+              <w:t>37</w:t>
+            </w:r>
+          </w:p>
+        </w:tc>
+        <w:tc>
+          <w:tcPr>
+            <w:tcW w:w="597" w:type="dxa"/>
+            <w:vAlign w:val="center"/>
+            <w:hideMark/>
+          </w:tcPr>
+          <w:p>
+            <w:pPr>
+              <w:rPr>
+                <w:rFonts w:ascii="Times New Roman" w:eastAsia="Times New Roman" w:hAnsi="Times New Roman" w:cs="Times New Roman"/>
+                <w:color w:val="auto"/>
+                <w:sz w:val="20"/>
+                <w:szCs w:val="20"/>
+                <w:lang w:eastAsia="en-GB"/>
+              </w:rPr>
+            </w:pPr>
+          </w:p>
+        </w:tc>
+      </w:tr>
+      <w:tr>
+        <w:trPr>
+          <w:trHeight w:val="390"/>
+        </w:trPr>
+        <w:tc>
+          <w:tcPr>
+            <w:tcW w:w="550" w:type="dxa"/>
+            <w:tcBorders>
+              <w:top w:val="single" w:sz="6" w:space="0" w:color="CCCCCC"/>
+              <w:left w:val="single" w:sz="6" w:space="0" w:color="CCCCCC"/>
+              <w:bottom w:val="single" w:sz="6" w:space="0" w:color="CCCCCC"/>
+              <w:right w:val="single" w:sz="6" w:space="0" w:color="CCCCCC"/>
+            </w:tcBorders>
+            <w:shd w:val="clear" w:color="auto" w:fill="F2F2F2"/>
+            <w:tcMar>
+              <w:top w:w="30" w:type="dxa"/>
+              <w:left w:w="45" w:type="dxa"/>
+              <w:bottom w:w="30" w:type="dxa"/>
+              <w:right w:w="45" w:type="dxa"/>
+            </w:tcMar>
+            <w:vAlign w:val="bottom"/>
+            <w:hideMark/>
+          </w:tcPr>
+          <w:p>
+            <w:pPr>
+              <w:jc w:val="right"/>
+              <w:rPr>
+                <w:rFonts w:eastAsia="Times New Roman" w:cs="Arial"/>
+                <w:color w:val="000000"/>
+                <w:sz w:val="18"/>
+                <w:szCs w:val="18"/>
+                <w:lang w:eastAsia="en-GB"/>
+              </w:rPr>
+            </w:pPr>
+            <w:r>
+              <w:rPr>
+                <w:rFonts w:eastAsia="Times New Roman" w:cs="Arial"/>
+                <w:color w:val="000000"/>
+                <w:sz w:val="18"/>
+                <w:szCs w:val="18"/>
+                <w:lang w:eastAsia="en-GB"/>
+              </w:rPr>
+              <w:t>2</w:t>
+            </w:r>
+          </w:p>
+        </w:tc>
+        <w:tc>
+          <w:tcPr>
+            <w:tcW w:w="3867" w:type="dxa"/>
+            <w:tcBorders>
+              <w:top w:val="single" w:sz="6" w:space="0" w:color="CCCCCC"/>
+              <w:left w:val="single" w:sz="6" w:space="0" w:color="CCCCCC"/>
+              <w:bottom w:val="single" w:sz="6" w:space="0" w:color="B7B7B7"/>
+              <w:right w:val="single" w:sz="6" w:space="0" w:color="CCCCCC"/>
+            </w:tcBorders>
+            <w:shd w:val="clear" w:color="auto" w:fill="9FC5E8"/>
+            <w:tcMar>
+              <w:top w:w="30" w:type="dxa"/>
+              <w:left w:w="45" w:type="dxa"/>
+              <w:bottom w:w="30" w:type="dxa"/>
+              <w:right w:w="45" w:type="dxa"/>
+            </w:tcMar>
+            <w:vAlign w:val="bottom"/>
+            <w:hideMark/>
+          </w:tcPr>
+          <w:p>
+            <w:pPr>
+              <w:rPr>
+                <w:rFonts w:eastAsia="Times New Roman" w:cs="Arial"/>
+                <w:b/>
+                <w:bCs/>
+                <w:color w:val="000000"/>
+                <w:sz w:val="18"/>
+                <w:szCs w:val="18"/>
+                <w:lang w:eastAsia="en-GB"/>
+              </w:rPr>
+            </w:pPr>
+            <w:r>
+              <w:rPr>
+                <w:rFonts w:eastAsia="Times New Roman" w:cs="Arial"/>
+                <w:b/>
+                <w:bCs/>
+                <w:color w:val="000000"/>
+                <w:sz w:val="18"/>
+                <w:szCs w:val="18"/>
+                <w:lang w:eastAsia="en-GB"/>
+              </w:rPr>
+              <w:t>Prototypin</w:t>
+            </w:r>
+            <w:r>
+              <w:rPr>
+                <w:rFonts w:eastAsia="Times New Roman" w:cs="Arial"/>
+                <w:b/>
+                <w:bCs/>
+                <w:color w:val="000000"/>
+                <w:sz w:val="18"/>
+                <w:szCs w:val="18"/>
+                <w:lang w:eastAsia="en-GB"/>
+              </w:rPr>
+              <w:t>g</w:t>
+            </w:r>
+          </w:p>
+        </w:tc>
+        <w:tc>
+          <w:tcPr>
+            <w:tcW w:w="0" w:type="auto"/>
+            <w:tcBorders>
+              <w:top w:val="single" w:sz="6" w:space="0" w:color="CCCCCC"/>
+              <w:left w:val="single" w:sz="6" w:space="0" w:color="CCCCCC"/>
+              <w:bottom w:val="single" w:sz="6" w:space="0" w:color="B7B7B7"/>
+              <w:right w:val="single" w:sz="6" w:space="0" w:color="CCCCCC"/>
+            </w:tcBorders>
+            <w:shd w:val="clear" w:color="auto" w:fill="9FC5E8"/>
+            <w:tcMar>
+              <w:top w:w="30" w:type="dxa"/>
+              <w:left w:w="45" w:type="dxa"/>
+              <w:bottom w:w="30" w:type="dxa"/>
+              <w:right w:w="45" w:type="dxa"/>
+            </w:tcMar>
+            <w:vAlign w:val="bottom"/>
+            <w:hideMark/>
+          </w:tcPr>
+          <w:p>
+            <w:pPr>
+              <w:jc w:val="right"/>
+              <w:rPr>
+                <w:rFonts w:eastAsia="Times New Roman" w:cs="Arial"/>
+                <w:color w:val="auto"/>
+                <w:sz w:val="20"/>
+                <w:szCs w:val="20"/>
+                <w:lang w:eastAsia="en-GB"/>
+              </w:rPr>
+            </w:pPr>
+            <w:r>
+              <w:rPr>
+                <w:rFonts w:eastAsia="Times New Roman" w:cs="Arial"/>
+                <w:color w:val="auto"/>
+                <w:sz w:val="20"/>
+                <w:szCs w:val="20"/>
+                <w:lang w:eastAsia="en-GB"/>
+              </w:rPr>
+              <w:t>9/11/20</w:t>
+            </w:r>
+          </w:p>
+        </w:tc>
+        <w:tc>
+          <w:tcPr>
+            <w:tcW w:w="0" w:type="auto"/>
+            <w:tcBorders>
+              <w:top w:val="single" w:sz="6" w:space="0" w:color="CCCCCC"/>
+              <w:left w:val="single" w:sz="6" w:space="0" w:color="CCCCCC"/>
+              <w:bottom w:val="single" w:sz="6" w:space="0" w:color="B7B7B7"/>
+              <w:right w:val="single" w:sz="6" w:space="0" w:color="CCCCCC"/>
+            </w:tcBorders>
+            <w:shd w:val="clear" w:color="auto" w:fill="9FC5E8"/>
+            <w:tcMar>
+              <w:top w:w="30" w:type="dxa"/>
+              <w:left w:w="45" w:type="dxa"/>
+              <w:bottom w:w="30" w:type="dxa"/>
+              <w:right w:w="45" w:type="dxa"/>
+            </w:tcMar>
+            <w:vAlign w:val="bottom"/>
+            <w:hideMark/>
+          </w:tcPr>
+          <w:p>
+            <w:pPr>
+              <w:jc w:val="right"/>
+              <w:rPr>
+                <w:rFonts w:eastAsia="Times New Roman" w:cs="Arial"/>
+                <w:color w:val="auto"/>
+                <w:sz w:val="20"/>
+                <w:szCs w:val="20"/>
+                <w:lang w:eastAsia="en-GB"/>
+              </w:rPr>
+            </w:pPr>
+            <w:r>
+              <w:rPr>
+                <w:rFonts w:eastAsia="Times New Roman" w:cs="Arial"/>
+                <w:color w:val="auto"/>
+                <w:sz w:val="20"/>
+                <w:szCs w:val="20"/>
+                <w:lang w:eastAsia="en-GB"/>
+              </w:rPr>
+              <w:t>10/1/21</w:t>
+            </w:r>
+          </w:p>
+        </w:tc>
+        <w:tc>
+          <w:tcPr>
+            <w:tcW w:w="1393" w:type="dxa"/>
+            <w:tcBorders>
+              <w:top w:val="single" w:sz="6" w:space="0" w:color="CCCCCC"/>
+              <w:left w:val="single" w:sz="6" w:space="0" w:color="CCCCCC"/>
+              <w:bottom w:val="single" w:sz="6" w:space="0" w:color="B7B7B7"/>
+              <w:right w:val="single" w:sz="6" w:space="0" w:color="CCCCCC"/>
+            </w:tcBorders>
+            <w:shd w:val="clear" w:color="auto" w:fill="9FC5E8"/>
+            <w:tcMar>
+              <w:top w:w="30" w:type="dxa"/>
+              <w:left w:w="45" w:type="dxa"/>
+              <w:bottom w:w="30" w:type="dxa"/>
+              <w:right w:w="45" w:type="dxa"/>
+            </w:tcMar>
+            <w:vAlign w:val="center"/>
+            <w:hideMark/>
+          </w:tcPr>
+          <w:p>
+            <w:pPr>
+              <w:jc w:val="center"/>
+              <w:rPr>
+                <w:rFonts w:eastAsia="Times New Roman" w:cs="Arial"/>
+                <w:color w:val="auto"/>
+                <w:sz w:val="20"/>
+                <w:szCs w:val="20"/>
+                <w:lang w:eastAsia="en-GB"/>
+              </w:rPr>
+            </w:pPr>
+            <w:r>
+              <w:rPr>
+                <w:rFonts w:eastAsia="Times New Roman" w:cs="Arial"/>
+                <w:color w:val="auto"/>
+                <w:sz w:val="20"/>
+                <w:szCs w:val="20"/>
+                <w:lang w:eastAsia="en-GB"/>
+              </w:rPr>
+              <w:t>61</w:t>
+            </w:r>
+          </w:p>
+        </w:tc>
+        <w:tc>
+          <w:tcPr>
+            <w:tcW w:w="597" w:type="dxa"/>
+            <w:vAlign w:val="center"/>
+            <w:hideMark/>
+          </w:tcPr>
+          <w:p>
+            <w:pPr>
+              <w:rPr>
+                <w:rFonts w:ascii="Times New Roman" w:eastAsia="Times New Roman" w:hAnsi="Times New Roman" w:cs="Times New Roman"/>
+                <w:color w:val="auto"/>
+                <w:sz w:val="20"/>
+                <w:szCs w:val="20"/>
+                <w:lang w:eastAsia="en-GB"/>
+              </w:rPr>
+            </w:pPr>
+          </w:p>
+        </w:tc>
+      </w:tr>
+      <w:tr>
+        <w:trPr>
+          <w:trHeight w:val="390"/>
+        </w:trPr>
+        <w:tc>
+          <w:tcPr>
+            <w:tcW w:w="550" w:type="dxa"/>
+            <w:tcBorders>
+              <w:top w:val="single" w:sz="6" w:space="0" w:color="CCCCCC"/>
+              <w:left w:val="single" w:sz="6" w:space="0" w:color="CCCCCC"/>
+              <w:bottom w:val="single" w:sz="6" w:space="0" w:color="CCCCCC"/>
+              <w:right w:val="single" w:sz="6" w:space="0" w:color="CCCCCC"/>
+            </w:tcBorders>
+            <w:shd w:val="clear" w:color="auto" w:fill="F2F2F2"/>
+            <w:tcMar>
+              <w:top w:w="30" w:type="dxa"/>
+              <w:left w:w="45" w:type="dxa"/>
+              <w:bottom w:w="30" w:type="dxa"/>
+              <w:right w:w="45" w:type="dxa"/>
+            </w:tcMar>
+            <w:vAlign w:val="bottom"/>
+            <w:hideMark/>
+          </w:tcPr>
+          <w:p>
+            <w:pPr>
+              <w:jc w:val="right"/>
+              <w:rPr>
+                <w:rFonts w:eastAsia="Times New Roman" w:cs="Arial"/>
+                <w:color w:val="000000"/>
+                <w:sz w:val="18"/>
+                <w:szCs w:val="18"/>
+                <w:lang w:eastAsia="en-GB"/>
+              </w:rPr>
+            </w:pPr>
+            <w:r>
+              <w:rPr>
+                <w:rFonts w:eastAsia="Times New Roman" w:cs="Arial"/>
+                <w:color w:val="000000"/>
+                <w:sz w:val="18"/>
+                <w:szCs w:val="18"/>
+                <w:lang w:eastAsia="en-GB"/>
+              </w:rPr>
+              <w:t>3</w:t>
+            </w:r>
+          </w:p>
+        </w:tc>
+        <w:tc>
+          <w:tcPr>
+            <w:tcW w:w="3867" w:type="dxa"/>
+            <w:tcBorders>
+              <w:top w:val="single" w:sz="6" w:space="0" w:color="CCCCCC"/>
+              <w:left w:val="single" w:sz="6" w:space="0" w:color="CCCCCC"/>
+              <w:bottom w:val="single" w:sz="6" w:space="0" w:color="B7B7B7"/>
+              <w:right w:val="single" w:sz="6" w:space="0" w:color="CCCCCC"/>
+            </w:tcBorders>
+            <w:shd w:val="clear" w:color="auto" w:fill="D9D2E9"/>
+            <w:tcMar>
+              <w:top w:w="30" w:type="dxa"/>
+              <w:left w:w="45" w:type="dxa"/>
+              <w:bottom w:w="30" w:type="dxa"/>
+              <w:right w:w="45" w:type="dxa"/>
+            </w:tcMar>
+            <w:vAlign w:val="bottom"/>
+            <w:hideMark/>
+          </w:tcPr>
+          <w:p>
+            <w:pPr>
+              <w:rPr>
+                <w:rFonts w:eastAsia="Times New Roman" w:cs="Arial"/>
+                <w:b/>
+                <w:bCs/>
+                <w:color w:val="000000"/>
+                <w:sz w:val="18"/>
+                <w:szCs w:val="18"/>
+                <w:lang w:eastAsia="en-GB"/>
+              </w:rPr>
+            </w:pPr>
+            <w:r>
+              <w:rPr>
+                <w:rFonts w:eastAsia="Times New Roman" w:cs="Arial"/>
+                <w:b/>
+                <w:bCs/>
+                <w:color w:val="000000"/>
+                <w:sz w:val="18"/>
+                <w:szCs w:val="18"/>
+                <w:lang w:eastAsia="en-GB"/>
+              </w:rPr>
+              <w:t>Development, Testing &amp; Draft Write Up</w:t>
+            </w:r>
+          </w:p>
+        </w:tc>
+        <w:tc>
+          <w:tcPr>
+            <w:tcW w:w="0" w:type="auto"/>
+            <w:tcBorders>
+              <w:top w:val="single" w:sz="6" w:space="0" w:color="CCCCCC"/>
+              <w:left w:val="single" w:sz="6" w:space="0" w:color="CCCCCC"/>
+              <w:bottom w:val="single" w:sz="6" w:space="0" w:color="B7B7B7"/>
+              <w:right w:val="single" w:sz="6" w:space="0" w:color="CCCCCC"/>
+            </w:tcBorders>
+            <w:shd w:val="clear" w:color="auto" w:fill="D9D2E9"/>
+            <w:tcMar>
+              <w:top w:w="30" w:type="dxa"/>
+              <w:left w:w="45" w:type="dxa"/>
+              <w:bottom w:w="30" w:type="dxa"/>
+              <w:right w:w="45" w:type="dxa"/>
+            </w:tcMar>
+            <w:vAlign w:val="bottom"/>
+            <w:hideMark/>
+          </w:tcPr>
+          <w:p>
+            <w:pPr>
+              <w:jc w:val="right"/>
+              <w:rPr>
+                <w:rFonts w:eastAsia="Times New Roman" w:cs="Arial"/>
+                <w:color w:val="auto"/>
+                <w:sz w:val="20"/>
+                <w:szCs w:val="20"/>
+                <w:lang w:eastAsia="en-GB"/>
+              </w:rPr>
+            </w:pPr>
+            <w:r>
+              <w:rPr>
+                <w:rFonts w:eastAsia="Times New Roman" w:cs="Arial"/>
+                <w:color w:val="auto"/>
+                <w:sz w:val="20"/>
+                <w:szCs w:val="20"/>
+                <w:lang w:eastAsia="en-GB"/>
+              </w:rPr>
+              <w:t>11/1/21</w:t>
+            </w:r>
+          </w:p>
+        </w:tc>
+        <w:tc>
+          <w:tcPr>
+            <w:tcW w:w="0" w:type="auto"/>
+            <w:tcBorders>
+              <w:top w:val="single" w:sz="6" w:space="0" w:color="CCCCCC"/>
+              <w:left w:val="single" w:sz="6" w:space="0" w:color="CCCCCC"/>
+              <w:bottom w:val="single" w:sz="6" w:space="0" w:color="B7B7B7"/>
+              <w:right w:val="single" w:sz="6" w:space="0" w:color="CCCCCC"/>
+            </w:tcBorders>
+            <w:shd w:val="clear" w:color="auto" w:fill="D9D2E9"/>
+            <w:tcMar>
+              <w:top w:w="30" w:type="dxa"/>
+              <w:left w:w="45" w:type="dxa"/>
+              <w:bottom w:w="30" w:type="dxa"/>
+              <w:right w:w="45" w:type="dxa"/>
+            </w:tcMar>
+            <w:vAlign w:val="bottom"/>
+            <w:hideMark/>
+          </w:tcPr>
+          <w:p>
+            <w:pPr>
+              <w:jc w:val="right"/>
+              <w:rPr>
+                <w:rFonts w:eastAsia="Times New Roman" w:cs="Arial"/>
+                <w:color w:val="auto"/>
+                <w:sz w:val="20"/>
+                <w:szCs w:val="20"/>
+                <w:lang w:eastAsia="en-GB"/>
+              </w:rPr>
+            </w:pPr>
+            <w:r>
+              <w:rPr>
+                <w:rFonts w:eastAsia="Times New Roman" w:cs="Arial"/>
+                <w:color w:val="auto"/>
+                <w:sz w:val="20"/>
+                <w:szCs w:val="20"/>
+                <w:lang w:eastAsia="en-GB"/>
+              </w:rPr>
+              <w:t>26/3/21</w:t>
+            </w:r>
+          </w:p>
+        </w:tc>
+        <w:tc>
+          <w:tcPr>
+            <w:tcW w:w="1393" w:type="dxa"/>
+            <w:tcBorders>
+              <w:top w:val="single" w:sz="6" w:space="0" w:color="CCCCCC"/>
+              <w:left w:val="single" w:sz="6" w:space="0" w:color="CCCCCC"/>
+              <w:bottom w:val="single" w:sz="6" w:space="0" w:color="B7B7B7"/>
+              <w:right w:val="single" w:sz="6" w:space="0" w:color="CCCCCC"/>
+            </w:tcBorders>
+            <w:shd w:val="clear" w:color="auto" w:fill="D9D2E9"/>
+            <w:tcMar>
+              <w:top w:w="30" w:type="dxa"/>
+              <w:left w:w="45" w:type="dxa"/>
+              <w:bottom w:w="30" w:type="dxa"/>
+              <w:right w:w="45" w:type="dxa"/>
+            </w:tcMar>
+            <w:vAlign w:val="center"/>
+            <w:hideMark/>
+          </w:tcPr>
+          <w:p>
+            <w:pPr>
+              <w:jc w:val="center"/>
+              <w:rPr>
+                <w:rFonts w:eastAsia="Times New Roman" w:cs="Arial"/>
+                <w:color w:val="auto"/>
+                <w:sz w:val="20"/>
+                <w:szCs w:val="20"/>
+                <w:lang w:eastAsia="en-GB"/>
+              </w:rPr>
+            </w:pPr>
+            <w:r>
+              <w:rPr>
+                <w:rFonts w:eastAsia="Times New Roman" w:cs="Arial"/>
+                <w:color w:val="auto"/>
+                <w:sz w:val="20"/>
+                <w:szCs w:val="20"/>
+                <w:lang w:eastAsia="en-GB"/>
+              </w:rPr>
+              <w:t>75</w:t>
+            </w:r>
+          </w:p>
+        </w:tc>
+        <w:tc>
+          <w:tcPr>
+            <w:tcW w:w="597" w:type="dxa"/>
+            <w:vAlign w:val="center"/>
+            <w:hideMark/>
+          </w:tcPr>
+          <w:p>
+            <w:pPr>
+              <w:rPr>
+                <w:rFonts w:ascii="Times New Roman" w:eastAsia="Times New Roman" w:hAnsi="Times New Roman" w:cs="Times New Roman"/>
+                <w:color w:val="auto"/>
+                <w:sz w:val="20"/>
+                <w:szCs w:val="20"/>
+                <w:lang w:eastAsia="en-GB"/>
+              </w:rPr>
+            </w:pPr>
+          </w:p>
+        </w:tc>
+      </w:tr>
+      <w:tr>
+        <w:trPr>
+          <w:trHeight w:val="390"/>
+        </w:trPr>
+        <w:tc>
+          <w:tcPr>
+            <w:tcW w:w="550" w:type="dxa"/>
+            <w:tcBorders>
+              <w:top w:val="single" w:sz="6" w:space="0" w:color="CCCCCC"/>
+              <w:left w:val="single" w:sz="6" w:space="0" w:color="CCCCCC"/>
+              <w:bottom w:val="single" w:sz="6" w:space="0" w:color="CCCCCC"/>
+              <w:right w:val="single" w:sz="6" w:space="0" w:color="CCCCCC"/>
+            </w:tcBorders>
+            <w:shd w:val="clear" w:color="auto" w:fill="F2F2F2"/>
+            <w:tcMar>
+              <w:top w:w="30" w:type="dxa"/>
+              <w:left w:w="45" w:type="dxa"/>
+              <w:bottom w:w="30" w:type="dxa"/>
+              <w:right w:w="45" w:type="dxa"/>
+            </w:tcMar>
+            <w:vAlign w:val="bottom"/>
+            <w:hideMark/>
+          </w:tcPr>
+          <w:p>
+            <w:pPr>
+              <w:jc w:val="right"/>
+              <w:rPr>
+                <w:rFonts w:eastAsia="Times New Roman" w:cs="Arial"/>
+                <w:color w:val="000000"/>
+                <w:sz w:val="18"/>
+                <w:szCs w:val="18"/>
+                <w:lang w:eastAsia="en-GB"/>
+              </w:rPr>
+            </w:pPr>
+            <w:r>
+              <w:rPr>
+                <w:rFonts w:eastAsia="Times New Roman" w:cs="Arial"/>
+                <w:color w:val="000000"/>
+                <w:sz w:val="18"/>
+                <w:szCs w:val="18"/>
+                <w:lang w:eastAsia="en-GB"/>
+              </w:rPr>
+              <w:t>4</w:t>
+            </w:r>
+          </w:p>
+        </w:tc>
+        <w:tc>
+          <w:tcPr>
+            <w:tcW w:w="3867" w:type="dxa"/>
+            <w:tcBorders>
+              <w:top w:val="single" w:sz="6" w:space="0" w:color="CCCCCC"/>
+              <w:left w:val="single" w:sz="6" w:space="0" w:color="CCCCCC"/>
+              <w:bottom w:val="single" w:sz="6" w:space="0" w:color="B7B7B7"/>
+              <w:right w:val="single" w:sz="6" w:space="0" w:color="CCCCCC"/>
+            </w:tcBorders>
+            <w:shd w:val="clear" w:color="auto" w:fill="FCE5CD"/>
+            <w:tcMar>
+              <w:top w:w="30" w:type="dxa"/>
+              <w:left w:w="45" w:type="dxa"/>
+              <w:bottom w:w="30" w:type="dxa"/>
+              <w:right w:w="45" w:type="dxa"/>
+            </w:tcMar>
+            <w:vAlign w:val="bottom"/>
+            <w:hideMark/>
+          </w:tcPr>
+          <w:p>
+            <w:pPr>
+              <w:rPr>
+                <w:rFonts w:eastAsia="Times New Roman" w:cs="Arial"/>
+                <w:b/>
+                <w:bCs/>
+                <w:color w:val="000000"/>
+                <w:sz w:val="18"/>
+                <w:szCs w:val="18"/>
+                <w:lang w:eastAsia="en-GB"/>
+              </w:rPr>
+            </w:pPr>
+            <w:r>
+              <w:rPr>
+                <w:rFonts w:eastAsia="Times New Roman" w:cs="Arial"/>
+                <w:b/>
+                <w:bCs/>
+                <w:color w:val="000000"/>
+                <w:sz w:val="18"/>
+                <w:szCs w:val="18"/>
+                <w:lang w:eastAsia="en-GB"/>
+              </w:rPr>
+              <w:t>Final Implementation, Write Up &amp; Eval</w:t>
+            </w:r>
+          </w:p>
+        </w:tc>
+        <w:tc>
+          <w:tcPr>
+            <w:tcW w:w="0" w:type="auto"/>
+            <w:tcBorders>
+              <w:top w:val="single" w:sz="6" w:space="0" w:color="CCCCCC"/>
+              <w:left w:val="single" w:sz="6" w:space="0" w:color="CCCCCC"/>
+              <w:bottom w:val="single" w:sz="6" w:space="0" w:color="B7B7B7"/>
+              <w:right w:val="single" w:sz="6" w:space="0" w:color="CCCCCC"/>
+            </w:tcBorders>
+            <w:shd w:val="clear" w:color="auto" w:fill="FCE5CD"/>
+            <w:tcMar>
+              <w:top w:w="30" w:type="dxa"/>
+              <w:left w:w="45" w:type="dxa"/>
+              <w:bottom w:w="30" w:type="dxa"/>
+              <w:right w:w="45" w:type="dxa"/>
+            </w:tcMar>
+            <w:vAlign w:val="bottom"/>
+            <w:hideMark/>
+          </w:tcPr>
+          <w:p>
+            <w:pPr>
+              <w:jc w:val="right"/>
+              <w:rPr>
+                <w:rFonts w:eastAsia="Times New Roman" w:cs="Arial"/>
+                <w:color w:val="auto"/>
+                <w:sz w:val="20"/>
+                <w:szCs w:val="20"/>
+                <w:lang w:eastAsia="en-GB"/>
+              </w:rPr>
+            </w:pPr>
+            <w:r>
+              <w:rPr>
+                <w:rFonts w:eastAsia="Times New Roman" w:cs="Arial"/>
+                <w:color w:val="auto"/>
+                <w:sz w:val="20"/>
+                <w:szCs w:val="20"/>
+                <w:lang w:eastAsia="en-GB"/>
+              </w:rPr>
+              <w:t>27/3/21</w:t>
+            </w:r>
+          </w:p>
+        </w:tc>
+        <w:tc>
+          <w:tcPr>
+            <w:tcW w:w="0" w:type="auto"/>
+            <w:tcBorders>
+              <w:top w:val="single" w:sz="6" w:space="0" w:color="CCCCCC"/>
+              <w:left w:val="single" w:sz="6" w:space="0" w:color="CCCCCC"/>
+              <w:bottom w:val="single" w:sz="6" w:space="0" w:color="B7B7B7"/>
+              <w:right w:val="single" w:sz="6" w:space="0" w:color="CCCCCC"/>
+            </w:tcBorders>
+            <w:shd w:val="clear" w:color="auto" w:fill="FCE5CD"/>
+            <w:tcMar>
+              <w:top w:w="30" w:type="dxa"/>
+              <w:left w:w="45" w:type="dxa"/>
+              <w:bottom w:w="30" w:type="dxa"/>
+              <w:right w:w="45" w:type="dxa"/>
+            </w:tcMar>
+            <w:vAlign w:val="bottom"/>
+            <w:hideMark/>
+          </w:tcPr>
+          <w:p>
+            <w:pPr>
+              <w:jc w:val="right"/>
+              <w:rPr>
+                <w:rFonts w:eastAsia="Times New Roman" w:cs="Arial"/>
+                <w:color w:val="auto"/>
+                <w:sz w:val="20"/>
+                <w:szCs w:val="20"/>
+                <w:lang w:eastAsia="en-GB"/>
+              </w:rPr>
+            </w:pPr>
+            <w:r>
+              <w:rPr>
+                <w:rFonts w:eastAsia="Times New Roman" w:cs="Arial"/>
+                <w:color w:val="auto"/>
+                <w:sz w:val="20"/>
+                <w:szCs w:val="20"/>
+                <w:lang w:eastAsia="en-GB"/>
+              </w:rPr>
+              <w:t>14/5/21</w:t>
+            </w:r>
+          </w:p>
+        </w:tc>
+        <w:tc>
+          <w:tcPr>
+            <w:tcW w:w="1393" w:type="dxa"/>
+            <w:tcBorders>
+              <w:top w:val="single" w:sz="6" w:space="0" w:color="CCCCCC"/>
+              <w:left w:val="single" w:sz="6" w:space="0" w:color="CCCCCC"/>
+              <w:bottom w:val="single" w:sz="6" w:space="0" w:color="B7B7B7"/>
+              <w:right w:val="single" w:sz="6" w:space="0" w:color="CCCCCC"/>
+            </w:tcBorders>
+            <w:shd w:val="clear" w:color="auto" w:fill="FCE5CD"/>
+            <w:tcMar>
+              <w:top w:w="30" w:type="dxa"/>
+              <w:left w:w="45" w:type="dxa"/>
+              <w:bottom w:w="30" w:type="dxa"/>
+              <w:right w:w="45" w:type="dxa"/>
+            </w:tcMar>
+            <w:vAlign w:val="center"/>
+            <w:hideMark/>
+          </w:tcPr>
+          <w:p>
+            <w:pPr>
+              <w:jc w:val="center"/>
+              <w:rPr>
+                <w:rFonts w:eastAsia="Times New Roman" w:cs="Arial"/>
+                <w:color w:val="auto"/>
+                <w:sz w:val="20"/>
+                <w:szCs w:val="20"/>
+                <w:lang w:eastAsia="en-GB"/>
+              </w:rPr>
+            </w:pPr>
+            <w:r>
+              <w:rPr>
+                <w:rFonts w:eastAsia="Times New Roman" w:cs="Arial"/>
+                <w:color w:val="auto"/>
+                <w:sz w:val="20"/>
+                <w:szCs w:val="20"/>
+                <w:lang w:eastAsia="en-GB"/>
+              </w:rPr>
+              <w:t>47</w:t>
+            </w:r>
+          </w:p>
+        </w:tc>
+        <w:tc>
+          <w:tcPr>
+            <w:tcW w:w="597" w:type="dxa"/>
+            <w:vAlign w:val="center"/>
+            <w:hideMark/>
+          </w:tcPr>
+          <w:p>
+            <w:pPr>
+              <w:rPr>
+                <w:rFonts w:ascii="Times New Roman" w:eastAsia="Times New Roman" w:hAnsi="Times New Roman" w:cs="Times New Roman"/>
+                <w:color w:val="auto"/>
+                <w:sz w:val="20"/>
+                <w:szCs w:val="20"/>
+                <w:lang w:eastAsia="en-GB"/>
+              </w:rPr>
+            </w:pPr>
+          </w:p>
+        </w:tc>
+      </w:tr>
+      <w:tr>
+        <w:trPr>
+          <w:trHeight w:val="390"/>
+        </w:trPr>
+        <w:tc>
+          <w:tcPr>
+            <w:tcW w:w="550" w:type="dxa"/>
+            <w:tcBorders>
+              <w:top w:val="single" w:sz="6" w:space="0" w:color="CCCCCC"/>
+              <w:left w:val="single" w:sz="6" w:space="0" w:color="CCCCCC"/>
+              <w:bottom w:val="single" w:sz="6" w:space="0" w:color="CCCCCC"/>
+              <w:right w:val="single" w:sz="6" w:space="0" w:color="CCCCCC"/>
+            </w:tcBorders>
+            <w:shd w:val="clear" w:color="auto" w:fill="F2F2F2"/>
+            <w:tcMar>
+              <w:top w:w="30" w:type="dxa"/>
+              <w:left w:w="45" w:type="dxa"/>
+              <w:bottom w:w="30" w:type="dxa"/>
+              <w:right w:w="45" w:type="dxa"/>
+            </w:tcMar>
+            <w:vAlign w:val="bottom"/>
+            <w:hideMark/>
+          </w:tcPr>
+          <w:p>
+            <w:pPr>
+              <w:jc w:val="right"/>
+              <w:rPr>
+                <w:rFonts w:eastAsia="Times New Roman" w:cs="Arial"/>
+                <w:color w:val="000000"/>
+                <w:sz w:val="18"/>
+                <w:szCs w:val="18"/>
+                <w:lang w:eastAsia="en-GB"/>
+              </w:rPr>
+            </w:pPr>
+            <w:r>
+              <w:rPr>
+                <w:rFonts w:eastAsia="Times New Roman" w:cs="Arial"/>
+                <w:color w:val="000000"/>
+                <w:sz w:val="18"/>
+                <w:szCs w:val="18"/>
+                <w:lang w:eastAsia="en-GB"/>
+              </w:rPr>
+              <w:t>5</w:t>
+            </w:r>
+          </w:p>
+        </w:tc>
+        <w:tc>
+          <w:tcPr>
+            <w:tcW w:w="3867" w:type="dxa"/>
+            <w:tcBorders>
+              <w:top w:val="single" w:sz="6" w:space="0" w:color="CCCCCC"/>
+              <w:left w:val="single" w:sz="6" w:space="0" w:color="CCCCCC"/>
+              <w:bottom w:val="single" w:sz="6" w:space="0" w:color="B7B7B7"/>
+              <w:right w:val="single" w:sz="6" w:space="0" w:color="CCCCCC"/>
+            </w:tcBorders>
+            <w:shd w:val="clear" w:color="auto" w:fill="F4CCCC"/>
+            <w:tcMar>
+              <w:top w:w="30" w:type="dxa"/>
+              <w:left w:w="45" w:type="dxa"/>
+              <w:bottom w:w="30" w:type="dxa"/>
+              <w:right w:w="45" w:type="dxa"/>
+            </w:tcMar>
+            <w:vAlign w:val="bottom"/>
+            <w:hideMark/>
+          </w:tcPr>
+          <w:p>
+            <w:pPr>
+              <w:rPr>
+                <w:rFonts w:eastAsia="Times New Roman" w:cs="Arial"/>
+                <w:b/>
+                <w:bCs/>
+                <w:color w:val="000000"/>
+                <w:sz w:val="18"/>
+                <w:szCs w:val="18"/>
+                <w:lang w:eastAsia="en-GB"/>
+              </w:rPr>
+            </w:pPr>
+            <w:r>
+              <w:rPr>
+                <w:rFonts w:eastAsia="Times New Roman" w:cs="Arial"/>
+                <w:b/>
+                <w:bCs/>
+                <w:color w:val="000000"/>
+                <w:sz w:val="18"/>
+                <w:szCs w:val="18"/>
+                <w:lang w:eastAsia="en-GB"/>
+              </w:rPr>
+              <w:t xml:space="preserve">Showcases &amp; </w:t>
+            </w:r>
+            <w:r>
+              <w:rPr>
+                <w:rFonts w:eastAsia="Times New Roman" w:cs="Arial"/>
+                <w:b/>
+                <w:bCs/>
+                <w:color w:val="000000"/>
+                <w:sz w:val="18"/>
+                <w:szCs w:val="18"/>
+                <w:lang w:eastAsia="en-GB"/>
+              </w:rPr>
+              <w:t>Vi</w:t>
+            </w:r>
+            <w:r>
+              <w:rPr>
+                <w:rFonts w:eastAsia="Times New Roman" w:cs="Arial"/>
+                <w:b/>
+                <w:bCs/>
+                <w:color w:val="000000"/>
+                <w:sz w:val="18"/>
+                <w:szCs w:val="18"/>
+                <w:lang w:eastAsia="en-GB"/>
+              </w:rPr>
+              <w:t>vas</w:t>
+            </w:r>
+          </w:p>
+        </w:tc>
+        <w:tc>
+          <w:tcPr>
+            <w:tcW w:w="0" w:type="auto"/>
+            <w:tcBorders>
+              <w:top w:val="single" w:sz="6" w:space="0" w:color="CCCCCC"/>
+              <w:left w:val="single" w:sz="6" w:space="0" w:color="CCCCCC"/>
+              <w:bottom w:val="single" w:sz="6" w:space="0" w:color="B7B7B7"/>
+              <w:right w:val="single" w:sz="6" w:space="0" w:color="CCCCCC"/>
+            </w:tcBorders>
+            <w:shd w:val="clear" w:color="auto" w:fill="F4CCCC"/>
+            <w:tcMar>
+              <w:top w:w="30" w:type="dxa"/>
+              <w:left w:w="45" w:type="dxa"/>
+              <w:bottom w:w="30" w:type="dxa"/>
+              <w:right w:w="45" w:type="dxa"/>
+            </w:tcMar>
+            <w:vAlign w:val="bottom"/>
+            <w:hideMark/>
+          </w:tcPr>
+          <w:p>
+            <w:pPr>
+              <w:jc w:val="right"/>
+              <w:rPr>
+                <w:rFonts w:eastAsia="Times New Roman" w:cs="Arial"/>
+                <w:color w:val="auto"/>
+                <w:sz w:val="20"/>
+                <w:szCs w:val="20"/>
+                <w:lang w:eastAsia="en-GB"/>
+              </w:rPr>
+            </w:pPr>
+            <w:r>
+              <w:rPr>
+                <w:rFonts w:eastAsia="Times New Roman" w:cs="Arial"/>
+                <w:color w:val="auto"/>
+                <w:sz w:val="20"/>
+                <w:szCs w:val="20"/>
+                <w:lang w:eastAsia="en-GB"/>
+              </w:rPr>
+              <w:t>17/5/21</w:t>
+            </w:r>
+          </w:p>
+        </w:tc>
+        <w:tc>
+          <w:tcPr>
+            <w:tcW w:w="0" w:type="auto"/>
+            <w:tcBorders>
+              <w:top w:val="single" w:sz="6" w:space="0" w:color="CCCCCC"/>
+              <w:left w:val="single" w:sz="6" w:space="0" w:color="CCCCCC"/>
+              <w:bottom w:val="single" w:sz="6" w:space="0" w:color="B7B7B7"/>
+              <w:right w:val="single" w:sz="6" w:space="0" w:color="CCCCCC"/>
+            </w:tcBorders>
+            <w:shd w:val="clear" w:color="auto" w:fill="F4CCCC"/>
+            <w:tcMar>
+              <w:top w:w="30" w:type="dxa"/>
+              <w:left w:w="45" w:type="dxa"/>
+              <w:bottom w:w="30" w:type="dxa"/>
+              <w:right w:w="45" w:type="dxa"/>
+            </w:tcMar>
+            <w:vAlign w:val="bottom"/>
+            <w:hideMark/>
+          </w:tcPr>
+          <w:p>
+            <w:pPr>
+              <w:jc w:val="right"/>
+              <w:rPr>
+                <w:rFonts w:eastAsia="Times New Roman" w:cs="Arial"/>
+                <w:color w:val="auto"/>
+                <w:sz w:val="20"/>
+                <w:szCs w:val="20"/>
+                <w:lang w:eastAsia="en-GB"/>
+              </w:rPr>
+            </w:pPr>
+            <w:r>
+              <w:rPr>
+                <w:rFonts w:eastAsia="Times New Roman" w:cs="Arial"/>
+                <w:color w:val="auto"/>
+                <w:sz w:val="20"/>
+                <w:szCs w:val="20"/>
+                <w:lang w:eastAsia="en-GB"/>
+              </w:rPr>
+              <w:t>4/6/21</w:t>
+            </w:r>
+          </w:p>
+        </w:tc>
+        <w:tc>
+          <w:tcPr>
+            <w:tcW w:w="1393" w:type="dxa"/>
+            <w:tcBorders>
+              <w:top w:val="single" w:sz="6" w:space="0" w:color="CCCCCC"/>
+              <w:left w:val="single" w:sz="6" w:space="0" w:color="CCCCCC"/>
+              <w:bottom w:val="single" w:sz="6" w:space="0" w:color="B7B7B7"/>
+              <w:right w:val="single" w:sz="6" w:space="0" w:color="CCCCCC"/>
+            </w:tcBorders>
+            <w:shd w:val="clear" w:color="auto" w:fill="F4CCCC"/>
+            <w:tcMar>
+              <w:top w:w="30" w:type="dxa"/>
+              <w:left w:w="45" w:type="dxa"/>
+              <w:bottom w:w="30" w:type="dxa"/>
+              <w:right w:w="45" w:type="dxa"/>
+            </w:tcMar>
+            <w:vAlign w:val="center"/>
+            <w:hideMark/>
+          </w:tcPr>
+          <w:p>
+            <w:pPr>
+              <w:jc w:val="center"/>
+              <w:rPr>
+                <w:rFonts w:eastAsia="Times New Roman" w:cs="Arial"/>
+                <w:color w:val="auto"/>
+                <w:sz w:val="20"/>
+                <w:szCs w:val="20"/>
+                <w:lang w:eastAsia="en-GB"/>
+              </w:rPr>
+            </w:pPr>
+            <w:r>
+              <w:rPr>
+                <w:rFonts w:eastAsia="Times New Roman" w:cs="Arial"/>
+                <w:color w:val="auto"/>
+                <w:sz w:val="20"/>
+                <w:szCs w:val="20"/>
+                <w:lang w:eastAsia="en-GB"/>
+              </w:rPr>
+              <w:t>17</w:t>
+            </w:r>
+          </w:p>
+        </w:tc>
+        <w:tc>
+          <w:tcPr>
+            <w:tcW w:w="597" w:type="dxa"/>
+            <w:vAlign w:val="center"/>
+          </w:tcPr>
+          <w:p>
+            <w:pPr>
+              <w:rPr>
+                <w:rFonts w:ascii="Times New Roman" w:eastAsia="Times New Roman" w:hAnsi="Times New Roman" w:cs="Times New Roman"/>
+                <w:color w:val="auto"/>
+                <w:sz w:val="20"/>
+                <w:szCs w:val="20"/>
+                <w:lang w:eastAsia="en-GB"/>
+              </w:rPr>
+            </w:pPr>
+          </w:p>
+        </w:tc>
+      </w:tr>
+    </w:tbl>
     <w:p/>
     <w:tbl>
       <w:tblPr>
@@ -782,7 +2891,6 @@
                 <w:b/>
                 <w:bCs/>
               </w:rPr>
-              <w:lastRenderedPageBreak/>
               <w:t>Gantt Chart</w:t>
             </w:r>
           </w:p>
@@ -798,7 +2906,7 @@
                 <w:bCs/>
               </w:rPr>
             </w:pPr>
-            <w:hyperlink r:id="rId9" w:history="1">
+            <w:hyperlink r:id="rId10" w:history="1">
               <w:r>
                 <w:rPr>
                   <w:rStyle w:val="Hyperlink"/>
@@ -806,7 +2914,25 @@
                   <w:bCs/>
                   <w:color w:val="2F5496" w:themeColor="accent1" w:themeShade="BF"/>
                 </w:rPr>
-                <w:t>https://docs.google.com/spreadsheets/d/1Bp9LDcM-7aAV3-_W3eSQIlTD3LcXJk-rko-qAlb9er8/edit?usp=sharing</w:t>
+                <w:t>https://docs.google.com/spreadsheets/d/1Bp9LDcM-7aAV3-_W3eSQIlTD3LcXJ</w:t>
+              </w:r>
+              <w:r>
+                <w:rPr>
+                  <w:rStyle w:val="Hyperlink"/>
+                  <w:b/>
+                  <w:bCs/>
+                  <w:color w:val="2F5496" w:themeColor="accent1" w:themeShade="BF"/>
+                </w:rPr>
+                <w:t>k</w:t>
+              </w:r>
+              <w:r>
+                <w:rPr>
+                  <w:rStyle w:val="Hyperlink"/>
+                  <w:b/>
+                  <w:bCs/>
+                  <w:color w:val="2F5496" w:themeColor="accent1" w:themeShade="BF"/>
+                </w:rPr>
+                <w:t>-rko-qAlb9er8/edit?usp=sharing</w:t>
               </w:r>
             </w:hyperlink>
           </w:p>
@@ -845,7 +2971,7 @@
                 <w:bCs/>
               </w:rPr>
             </w:pPr>
-            <w:hyperlink r:id="rId10" w:history="1">
+            <w:hyperlink r:id="rId11" w:history="1">
               <w:r>
                 <w:rPr>
                   <w:rStyle w:val="Hyperlink"/>
@@ -853,7 +2979,7 @@
                   <w:bCs/>
                   <w:color w:val="2F5496" w:themeColor="accent1" w:themeShade="BF"/>
                 </w:rPr>
-                <w:t>http</w:t>
+                <w:t>https://gitlab.doc.gold.ac.uk/smiah</w:t>
               </w:r>
               <w:r>
                 <w:rPr>
@@ -862,7 +2988,7 @@
                   <w:bCs/>
                   <w:color w:val="2F5496" w:themeColor="accent1" w:themeShade="BF"/>
                 </w:rPr>
-                <w:t>s</w:t>
+                <w:t>0</w:t>
               </w:r>
               <w:r>
                 <w:rPr>
@@ -871,25 +2997,7 @@
                   <w:bCs/>
                   <w:color w:val="2F5496" w:themeColor="accent1" w:themeShade="BF"/>
                 </w:rPr>
-                <w:t>://gitlab.doc.gold.ac</w:t>
-              </w:r>
-              <w:r>
-                <w:rPr>
-                  <w:rStyle w:val="Hyperlink"/>
-                  <w:b/>
-                  <w:bCs/>
-                  <w:color w:val="2F5496" w:themeColor="accent1" w:themeShade="BF"/>
-                </w:rPr>
-                <w:t>.</w:t>
-              </w:r>
-              <w:r>
-                <w:rPr>
-                  <w:rStyle w:val="Hyperlink"/>
-                  <w:b/>
-                  <w:bCs/>
-                  <w:color w:val="2F5496" w:themeColor="accent1" w:themeShade="BF"/>
-                </w:rPr>
-                <w:t>uk/smiah008/pcc</w:t>
+                <w:t>08/pcc</w:t>
               </w:r>
             </w:hyperlink>
           </w:p>
@@ -899,13 +3007,6 @@
     <w:p/>
     <w:sdt>
       <w:sdtPr>
-        <w:id w:val="-2047674808"/>
-        <w:docPartObj>
-          <w:docPartGallery w:val="Bibliographies"/>
-          <w:docPartUnique/>
-        </w:docPartObj>
-      </w:sdtPr>
-      <w:sdtEndPr>
         <w:rPr>
           <w:rFonts w:ascii="Titillium Web" w:eastAsiaTheme="minorHAnsi" w:hAnsi="Titillium Web" w:cstheme="minorBidi"/>
           <w:b w:val="0"/>
@@ -913,7 +3014,13 @@
           <w:sz w:val="24"/>
           <w:szCs w:val="24"/>
         </w:rPr>
-      </w:sdtEndPr>
+        <w:id w:val="-2047674808"/>
+        <w:docPartObj>
+          <w:docPartGallery w:val="Bibliographies"/>
+          <w:docPartUnique/>
+        </w:docPartObj>
+      </w:sdtPr>
+      <w:sdtEndPr/>
       <w:sdtContent>
         <w:p>
           <w:pPr>
@@ -929,12 +3036,12 @@
             <w:t>Bibliography</w:t>
           </w:r>
         </w:p>
-        <w:p/>
         <w:sdt>
           <w:sdtPr>
             <w:id w:val="111145805"/>
             <w:bibliography/>
           </w:sdtPr>
+          <w:sdtEndPr/>
           <w:sdtContent>
             <w:p>
               <w:pPr>
@@ -1158,9 +3265,6 @@
             <w:p>
               <w:pPr>
                 <w:pStyle w:val="Bibliography"/>
-                <w:rPr>
-                  <w:noProof/>
-                </w:rPr>
               </w:pPr>
               <w:r>
                 <w:rPr>
@@ -1196,8 +3300,6 @@
                 </w:rPr>
                 <w:t>[Online] 10 02 2020. [Cited: 02 11 2020.] https://w3codemasters.in/how-to-use-scss-in-html/.</w:t>
               </w:r>
-            </w:p>
-            <w:p>
               <w:r>
                 <w:rPr>
                   <w:b/>
@@ -1288,13 +3390,7 @@
         <w:rPr>
           <w:rStyle w:val="SubtleReference"/>
         </w:rPr>
-        <w:t xml:space="preserve"> </w:t>
-      </w:r>
-      <w:r>
-        <w:rPr>
-          <w:rStyle w:val="SubtleReference"/>
-        </w:rPr>
-        <w:t xml:space="preserve">(accessed: 4/11/2020) </w:t>
+        <w:t xml:space="preserve"> (accessed: 4/11/2020) </w:t>
       </w:r>
     </w:p>
   </w:footnote>
@@ -1359,19 +3455,7 @@
         <w:rPr>
           <w:rStyle w:val="SubtleReference"/>
         </w:rPr>
-        <w:t xml:space="preserve">Dansky YouTube profile page, </w:t>
-      </w:r>
-      <w:r>
-        <w:rPr>
-          <w:rStyle w:val="SubtleReference"/>
-        </w:rPr>
-        <w:t>https://www.youtube.com/c/ForeverDansky</w:t>
-      </w:r>
-      <w:r>
-        <w:rPr>
-          <w:rStyle w:val="SubtleReference"/>
-        </w:rPr>
-        <w:t xml:space="preserve"> (</w:t>
+        <w:t>Dansky YouTube profile page, https://www.youtube.com/c/ForeverDansky (</w:t>
       </w:r>
       <w:r>
         <w:rPr>

</xml_diff>